<commit_message>
ajuste banco e android
</commit_message>
<xml_diff>
--- a/DOC/DOCTCC.docx
+++ b/DOC/DOCTCC.docx
@@ -1,6 +1,6 @@
 
 <file path=word/document.xml><?xml version="1.0" encoding="utf-8"?>
-<w:document xmlns:wpc="http://schemas.microsoft.com/office/word/2010/wordprocessingCanvas" xmlns:cx="http://schemas.microsoft.com/office/drawing/2014/chartex" xmlns:cx1="http://schemas.microsoft.com/office/drawing/2015/9/8/chartex" xmlns:cx2="http://schemas.microsoft.com/office/drawing/2015/10/21/chartex" xmlns:cx3="http://schemas.microsoft.com/office/drawing/2016/5/9/chartex" xmlns:cx4="http://schemas.microsoft.com/office/drawing/2016/5/10/chartex" xmlns:cx5="http://schemas.microsoft.com/office/drawing/2016/5/11/chartex" xmlns:cx6="http://schemas.microsoft.com/office/drawing/2016/5/12/chartex" xmlns:cx7="http://schemas.microsoft.com/office/drawing/2016/5/13/chartex" xmlns:cx8="http://schemas.microsoft.com/office/drawing/2016/5/14/chartex" xmlns:mc="http://schemas.openxmlformats.org/markup-compatibility/2006" xmlns:aink="http://schemas.microsoft.com/office/drawing/2016/ink" xmlns:am3d="http://schemas.microsoft.com/office/drawing/2017/model3d" xmlns:o="urn:schemas-microsoft-com:office:office" xmlns:r="http://schemas.openxmlformats.org/officeDocument/2006/relationships" xmlns:m="http://schemas.openxmlformats.org/officeDocument/2006/math" xmlns:v="urn:schemas-microsoft-com:vml" xmlns:wp14="http://schemas.microsoft.com/office/word/2010/wordprocessingDrawing" xmlns:wp="http://schemas.openxmlformats.org/drawingml/2006/wordprocessingDrawing" xmlns:w10="urn:schemas-microsoft-com:office:word" xmlns:w="http://schemas.openxmlformats.org/wordprocessingml/2006/main" xmlns:w14="http://schemas.microsoft.com/office/word/2010/wordml" xmlns:w15="http://schemas.microsoft.com/office/word/2012/wordml" xmlns:w16cex="http://schemas.microsoft.com/office/word/2018/wordml/cex" xmlns:w16cid="http://schemas.microsoft.com/office/word/2016/wordml/cid" xmlns:w16="http://schemas.microsoft.com/office/word/2018/wordml" xmlns:w16se="http://schemas.microsoft.com/office/word/2015/wordml/symex" xmlns:wpg="http://schemas.microsoft.com/office/word/2010/wordprocessingGroup" xmlns:wpi="http://schemas.microsoft.com/office/word/2010/wordprocessingInk" xmlns:wne="http://schemas.microsoft.com/office/word/2006/wordml" xmlns:wps="http://schemas.microsoft.com/office/word/2010/wordprocessingShape" mc:Ignorable="w14 w15 w16se w16cid w16 w16cex wp14">
+<w:document xmlns:wpc="http://schemas.microsoft.com/office/word/2010/wordprocessingCanvas" xmlns:cx="http://schemas.microsoft.com/office/drawing/2014/chartex" xmlns:cx1="http://schemas.microsoft.com/office/drawing/2015/9/8/chartex" xmlns:mc="http://schemas.openxmlformats.org/markup-compatibility/2006" xmlns:o="urn:schemas-microsoft-com:office:office" xmlns:r="http://schemas.openxmlformats.org/officeDocument/2006/relationships" xmlns:m="http://schemas.openxmlformats.org/officeDocument/2006/math" xmlns:v="urn:schemas-microsoft-com:vml" xmlns:wp14="http://schemas.microsoft.com/office/word/2010/wordprocessingDrawing" xmlns:wp="http://schemas.openxmlformats.org/drawingml/2006/wordprocessingDrawing" xmlns:w10="urn:schemas-microsoft-com:office:word" xmlns:w="http://schemas.openxmlformats.org/wordprocessingml/2006/main" xmlns:w14="http://schemas.microsoft.com/office/word/2010/wordml" xmlns:w15="http://schemas.microsoft.com/office/word/2012/wordml" xmlns:w16se="http://schemas.microsoft.com/office/word/2015/wordml/symex" xmlns:wpg="http://schemas.microsoft.com/office/word/2010/wordprocessingGroup" xmlns:wpi="http://schemas.microsoft.com/office/word/2010/wordprocessingInk" xmlns:wne="http://schemas.microsoft.com/office/word/2006/wordml" xmlns:wps="http://schemas.microsoft.com/office/word/2010/wordprocessingShape" mc:Ignorable="w14 w15 w16se wp14">
   <w:body>
     <w:p/>
     <w:tbl>
@@ -359,42 +359,7 @@
           <w:b/>
           <w:color w:val="000000"/>
         </w:rPr>
-        <w:t>João</w:t>
-      </w:r>
-      <w:r>
-        <w:rPr>
-          <w:b/>
-          <w:color w:val="000000"/>
-        </w:rPr>
-        <w:t xml:space="preserve"> </w:t>
-      </w:r>
-      <w:r>
-        <w:rPr>
-          <w:b/>
-          <w:color w:val="000000"/>
-        </w:rPr>
-        <w:t>Pedro</w:t>
-      </w:r>
-      <w:r>
-        <w:rPr>
-          <w:b/>
-          <w:color w:val="000000"/>
-        </w:rPr>
-        <w:t xml:space="preserve"> </w:t>
-      </w:r>
-      <w:r>
-        <w:rPr>
-          <w:b/>
-          <w:color w:val="000000"/>
-        </w:rPr>
-        <w:t>Angeluci</w:t>
-      </w:r>
-      <w:r>
-        <w:rPr>
-          <w:b/>
-          <w:color w:val="000000"/>
-        </w:rPr>
-        <w:t xml:space="preserve"> da rosa </w:t>
+        <w:t xml:space="preserve">João Pedro Angeluci da rosa </w:t>
       </w:r>
     </w:p>
     <w:p>
@@ -10510,7 +10475,32 @@
                 <w:color w:val="000000" w:themeColor="text1"/>
                 <w:lang w:eastAsia="ja-JP"/>
               </w:rPr>
-              <w:t>Campo para inserir o complemento</w:t>
+              <w:t xml:space="preserve">Campo para inserir </w:t>
+            </w:r>
+            <w:r>
+              <w:rPr>
+                <w:color w:val="000000" w:themeColor="text1"/>
+                <w:u w:val="single"/>
+                <w:lang w:eastAsia="ja-JP"/>
+              </w:rPr>
+              <w:t>o</w:t>
+            </w:r>
+            <w:bookmarkStart w:id="30" w:name="_GoBack"/>
+            <w:bookmarkEnd w:id="30"/>
+            <w:r>
+              <w:rPr>
+                <w:color w:val="000000" w:themeColor="text1"/>
+                <w:u w:val="single"/>
+                <w:lang w:eastAsia="ja-JP"/>
+              </w:rPr>
+              <w:t>o</w:t>
+            </w:r>
+            <w:r>
+              <w:rPr>
+                <w:color w:val="000000" w:themeColor="text1"/>
+                <w:lang w:eastAsia="ja-JP"/>
+              </w:rPr>
+              <w:t xml:space="preserve"> complemento</w:t>
             </w:r>
           </w:p>
         </w:tc>
@@ -13489,6 +13479,7 @@
                 <w:color w:val="000000" w:themeColor="text1"/>
                 <w:lang w:eastAsia="ja-JP"/>
               </w:rPr>
+              <w:lastRenderedPageBreak/>
               <w:t>horario_data_entrada</w:t>
             </w:r>
           </w:p>
@@ -14061,11 +14052,11 @@
       <w:pPr>
         <w:pStyle w:val="EstiloTtulo3TimesNewRoman"/>
       </w:pPr>
-      <w:bookmarkStart w:id="30" w:name="_Toc32304291"/>
+      <w:bookmarkStart w:id="31" w:name="_Toc32304291"/>
       <w:r>
         <w:t>Diagrama de Entidade e Relacionamento (DER)</w:t>
       </w:r>
-      <w:bookmarkEnd w:id="30"/>
+      <w:bookmarkEnd w:id="31"/>
     </w:p>
     <w:p>
       <w:pPr>
@@ -14122,12 +14113,12 @@
       <w:pPr>
         <w:pStyle w:val="EstiloTtulo3TimesNewRoman"/>
       </w:pPr>
-      <w:bookmarkStart w:id="31" w:name="_Toc32304292"/>
+      <w:bookmarkStart w:id="32" w:name="_Toc32304292"/>
       <w:r>
         <w:lastRenderedPageBreak/>
         <w:t>Script de criação do Banco de Dados (SQL)</w:t>
       </w:r>
-      <w:bookmarkEnd w:id="31"/>
+      <w:bookmarkEnd w:id="32"/>
     </w:p>
     <w:p>
       <w:pPr>
@@ -14161,22 +14152,22 @@
       <w:r>
         <w:br w:type="page"/>
       </w:r>
-      <w:bookmarkStart w:id="32" w:name="_Toc32304293"/>
+      <w:bookmarkStart w:id="33" w:name="_Toc32304293"/>
       <w:r>
         <w:lastRenderedPageBreak/>
         <w:t>UML</w:t>
       </w:r>
-      <w:bookmarkEnd w:id="32"/>
+      <w:bookmarkEnd w:id="33"/>
     </w:p>
     <w:p>
       <w:pPr>
         <w:pStyle w:val="EstiloTtulo3TimesNewRoman"/>
       </w:pPr>
-      <w:bookmarkStart w:id="33" w:name="_Toc32304294"/>
+      <w:bookmarkStart w:id="34" w:name="_Toc32304294"/>
       <w:r>
         <w:t>Diagrama de Caso de Uso</w:t>
       </w:r>
-      <w:bookmarkEnd w:id="33"/>
+      <w:bookmarkEnd w:id="34"/>
     </w:p>
     <w:p>
       <w:pPr>
@@ -14229,11 +14220,11 @@
       <w:pPr>
         <w:pStyle w:val="EstiloTtulo3TimesNewRoman"/>
       </w:pPr>
-      <w:bookmarkStart w:id="34" w:name="_Toc32304295"/>
+      <w:bookmarkStart w:id="35" w:name="_Toc32304295"/>
       <w:r>
         <w:t>Caso de Uso</w:t>
       </w:r>
-      <w:bookmarkEnd w:id="34"/>
+      <w:bookmarkEnd w:id="35"/>
     </w:p>
     <w:p/>
     <w:p>
@@ -14389,11 +14380,11 @@
       <w:pPr>
         <w:pStyle w:val="EstiloTtulo3TimesNewRoman"/>
       </w:pPr>
-      <w:bookmarkStart w:id="35" w:name="_Toc32304296"/>
+      <w:bookmarkStart w:id="36" w:name="_Toc32304296"/>
       <w:r>
         <w:t>Diagrama de Classes</w:t>
       </w:r>
-      <w:bookmarkEnd w:id="35"/>
+      <w:bookmarkEnd w:id="36"/>
     </w:p>
     <w:p>
       <w:pPr>
@@ -14416,11 +14407,11 @@
       <w:pPr>
         <w:pStyle w:val="EstiloTtulo3TimesNewRoman"/>
       </w:pPr>
-      <w:bookmarkStart w:id="36" w:name="_Toc32304297"/>
+      <w:bookmarkStart w:id="37" w:name="_Toc32304297"/>
       <w:r>
         <w:t>Representação das Classes</w:t>
       </w:r>
-      <w:bookmarkEnd w:id="36"/>
+      <w:bookmarkEnd w:id="37"/>
     </w:p>
     <w:p>
       <w:pPr>
@@ -14431,7 +14422,6 @@
       <w:r>
         <w:rPr>
           <w:noProof/>
-          <w:lang w:eastAsia="en-US"/>
         </w:rPr>
         <mc:AlternateContent>
           <mc:Choice Requires="wps">
@@ -14533,7 +14523,7 @@
               </wp:anchor>
             </w:drawing>
           </mc:Choice>
-          <mc:Fallback>
+          <mc:Fallback xmlns:w16="http://schemas.microsoft.com/office/word/2018/wordml" xmlns:w16cid="http://schemas.microsoft.com/office/word/2016/wordml/cid" xmlns:w16cex="http://schemas.microsoft.com/office/word/2018/wordml/cex" xmlns:am3d="http://schemas.microsoft.com/office/drawing/2017/model3d" xmlns:aink="http://schemas.microsoft.com/office/drawing/2016/ink" xmlns:cx8="http://schemas.microsoft.com/office/drawing/2016/5/14/chartex" xmlns:cx7="http://schemas.microsoft.com/office/drawing/2016/5/13/chartex" xmlns:cx6="http://schemas.microsoft.com/office/drawing/2016/5/12/chartex" xmlns:cx5="http://schemas.microsoft.com/office/drawing/2016/5/11/chartex" xmlns:cx4="http://schemas.microsoft.com/office/drawing/2016/5/10/chartex" xmlns:cx3="http://schemas.microsoft.com/office/drawing/2016/5/9/chartex" xmlns:cx2="http://schemas.microsoft.com/office/drawing/2015/10/21/chartex">
             <w:pict>
               <v:shapetype w14:anchorId="498C1788" id="_x0000_t202" coordsize="21600,21600" o:spt="202" path="m,l,21600r21600,l21600,xe">
                 <v:stroke joinstyle="miter"/>
@@ -14694,7 +14684,7 @@
               </wp:anchor>
             </w:drawing>
           </mc:Choice>
-          <mc:Fallback>
+          <mc:Fallback xmlns:w16="http://schemas.microsoft.com/office/word/2018/wordml" xmlns:w16cid="http://schemas.microsoft.com/office/word/2016/wordml/cid" xmlns:w16cex="http://schemas.microsoft.com/office/word/2018/wordml/cex" xmlns:am3d="http://schemas.microsoft.com/office/drawing/2017/model3d" xmlns:aink="http://schemas.microsoft.com/office/drawing/2016/ink" xmlns:cx8="http://schemas.microsoft.com/office/drawing/2016/5/14/chartex" xmlns:cx7="http://schemas.microsoft.com/office/drawing/2016/5/13/chartex" xmlns:cx6="http://schemas.microsoft.com/office/drawing/2016/5/12/chartex" xmlns:cx5="http://schemas.microsoft.com/office/drawing/2016/5/11/chartex" xmlns:cx4="http://schemas.microsoft.com/office/drawing/2016/5/10/chartex" xmlns:cx3="http://schemas.microsoft.com/office/drawing/2016/5/9/chartex" xmlns:cx2="http://schemas.microsoft.com/office/drawing/2015/10/21/chartex">
             <w:pict>
               <v:shape w14:anchorId="3AFD73E3" id="Text Box 53" o:spid="_x0000_s1027" type="#_x0000_t202" style="position:absolute;left:0;text-align:left;margin-left:3.7pt;margin-top:-1.95pt;width:448.5pt;height:24.75pt;z-index:251660288;visibility:visible;mso-wrap-style:square;mso-width-percent:0;mso-height-percent:0;mso-wrap-distance-left:9pt;mso-wrap-distance-top:0;mso-wrap-distance-right:9pt;mso-wrap-distance-bottom:0;mso-position-horizontal:absolute;mso-position-horizontal-relative:text;mso-position-vertical:absolute;mso-position-vertical-relative:text;mso-width-percent:0;mso-height-percent:0;mso-width-relative:margin;mso-height-relative:margin;v-text-anchor:top" o:gfxdata="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" filled="f" stroked="f" strokeweight="1pt">
                 <v:textbox>
@@ -14970,7 +14960,7 @@
               </wp:anchor>
             </w:drawing>
           </mc:Choice>
-          <mc:Fallback>
+          <mc:Fallback xmlns:w16="http://schemas.microsoft.com/office/word/2018/wordml" xmlns:w16cid="http://schemas.microsoft.com/office/word/2016/wordml/cid" xmlns:w16cex="http://schemas.microsoft.com/office/word/2018/wordml/cex" xmlns:am3d="http://schemas.microsoft.com/office/drawing/2017/model3d" xmlns:aink="http://schemas.microsoft.com/office/drawing/2016/ink" xmlns:cx8="http://schemas.microsoft.com/office/drawing/2016/5/14/chartex" xmlns:cx7="http://schemas.microsoft.com/office/drawing/2016/5/13/chartex" xmlns:cx6="http://schemas.microsoft.com/office/drawing/2016/5/12/chartex" xmlns:cx5="http://schemas.microsoft.com/office/drawing/2016/5/11/chartex" xmlns:cx4="http://schemas.microsoft.com/office/drawing/2016/5/10/chartex" xmlns:cx3="http://schemas.microsoft.com/office/drawing/2016/5/9/chartex" xmlns:cx2="http://schemas.microsoft.com/office/drawing/2015/10/21/chartex">
             <w:pict>
               <v:shape w14:anchorId="28E016B4" id="Text Box 54" o:spid="_x0000_s1028" type="#_x0000_t202" style="position:absolute;left:0;text-align:left;margin-left:3.7pt;margin-top:9.1pt;width:448.5pt;height:71.45pt;z-index:251661312;visibility:visible;mso-wrap-style:square;mso-width-percent:0;mso-height-percent:0;mso-wrap-distance-left:9pt;mso-wrap-distance-top:0;mso-wrap-distance-right:9pt;mso-wrap-distance-bottom:0;mso-position-horizontal:absolute;mso-position-horizontal-relative:text;mso-position-vertical:absolute;mso-position-vertical-relative:text;mso-width-percent:0;mso-height-percent:0;mso-width-relative:margin;mso-height-relative:margin;v-text-anchor:top" o:gfxdata="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" filled="f" strokeweight="1pt">
                 <v:textbox style="mso-fit-shape-to-text:t">
@@ -15250,7 +15240,7 @@
               </wp:anchor>
             </w:drawing>
           </mc:Choice>
-          <mc:Fallback>
+          <mc:Fallback xmlns:w16="http://schemas.microsoft.com/office/word/2018/wordml" xmlns:w16cid="http://schemas.microsoft.com/office/word/2016/wordml/cid" xmlns:w16cex="http://schemas.microsoft.com/office/word/2018/wordml/cex" xmlns:am3d="http://schemas.microsoft.com/office/drawing/2017/model3d" xmlns:aink="http://schemas.microsoft.com/office/drawing/2016/ink" xmlns:cx8="http://schemas.microsoft.com/office/drawing/2016/5/14/chartex" xmlns:cx7="http://schemas.microsoft.com/office/drawing/2016/5/13/chartex" xmlns:cx6="http://schemas.microsoft.com/office/drawing/2016/5/12/chartex" xmlns:cx5="http://schemas.microsoft.com/office/drawing/2016/5/11/chartex" xmlns:cx4="http://schemas.microsoft.com/office/drawing/2016/5/10/chartex" xmlns:cx3="http://schemas.microsoft.com/office/drawing/2016/5/9/chartex" xmlns:cx2="http://schemas.microsoft.com/office/drawing/2015/10/21/chartex">
             <w:pict>
               <v:shape w14:anchorId="51F7EE29" id="Text Box 55" o:spid="_x0000_s1029" type="#_x0000_t202" style="position:absolute;left:0;text-align:left;margin-left:397.3pt;margin-top:20.1pt;width:448.5pt;height:71.45pt;z-index:251662336;visibility:visible;mso-wrap-style:square;mso-width-percent:0;mso-height-percent:0;mso-wrap-distance-left:9pt;mso-wrap-distance-top:0;mso-wrap-distance-right:9pt;mso-wrap-distance-bottom:0;mso-position-horizontal:right;mso-position-horizontal-relative:margin;mso-position-vertical:absolute;mso-position-vertical-relative:text;mso-width-percent:0;mso-height-percent:0;mso-width-relative:margin;mso-height-relative:margin;v-text-anchor:top" o:gfxdata="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" filled="f" strokeweight="1pt">
                 <v:textbox style="mso-fit-shape-to-text:t">
@@ -15334,7 +15324,6 @@
       <w:r>
         <w:rPr>
           <w:noProof/>
-          <w:lang w:eastAsia="en-US"/>
         </w:rPr>
         <mc:AlternateContent>
           <mc:Choice Requires="wps">
@@ -15436,7 +15425,7 @@
               </wp:anchor>
             </w:drawing>
           </mc:Choice>
-          <mc:Fallback>
+          <mc:Fallback xmlns:w16="http://schemas.microsoft.com/office/word/2018/wordml" xmlns:w16cid="http://schemas.microsoft.com/office/word/2016/wordml/cid" xmlns:w16cex="http://schemas.microsoft.com/office/word/2018/wordml/cex" xmlns:am3d="http://schemas.microsoft.com/office/drawing/2017/model3d" xmlns:aink="http://schemas.microsoft.com/office/drawing/2016/ink" xmlns:cx8="http://schemas.microsoft.com/office/drawing/2016/5/14/chartex" xmlns:cx7="http://schemas.microsoft.com/office/drawing/2016/5/13/chartex" xmlns:cx6="http://schemas.microsoft.com/office/drawing/2016/5/12/chartex" xmlns:cx5="http://schemas.microsoft.com/office/drawing/2016/5/11/chartex" xmlns:cx4="http://schemas.microsoft.com/office/drawing/2016/5/10/chartex" xmlns:cx3="http://schemas.microsoft.com/office/drawing/2016/5/9/chartex" xmlns:cx2="http://schemas.microsoft.com/office/drawing/2015/10/21/chartex">
             <w:pict>
               <v:shape w14:anchorId="3AF5240A" id="_x0000_s1030" type="#_x0000_t202" style="position:absolute;left:0;text-align:left;margin-left:3.7pt;margin-top:22.8pt;width:448.5pt;height:21pt;z-index:251663360;visibility:visible;mso-wrap-style:square;mso-width-percent:0;mso-height-percent:0;mso-wrap-distance-left:9pt;mso-wrap-distance-top:0;mso-wrap-distance-right:9pt;mso-wrap-distance-bottom:0;mso-position-horizontal:absolute;mso-position-horizontal-relative:text;mso-position-vertical:absolute;mso-position-vertical-relative:text;mso-width-percent:0;mso-height-percent:0;mso-width-relative:margin;mso-height-relative:margin;v-text-anchor:top" o:gfxdata="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" filled="f" strokeweight="1pt">
                 <v:textbox>
@@ -15593,7 +15582,7 @@
               </wp:anchor>
             </w:drawing>
           </mc:Choice>
-          <mc:Fallback>
+          <mc:Fallback xmlns:w16="http://schemas.microsoft.com/office/word/2018/wordml" xmlns:w16cid="http://schemas.microsoft.com/office/word/2016/wordml/cid" xmlns:w16cex="http://schemas.microsoft.com/office/word/2018/wordml/cex" xmlns:am3d="http://schemas.microsoft.com/office/drawing/2017/model3d" xmlns:aink="http://schemas.microsoft.com/office/drawing/2016/ink" xmlns:cx8="http://schemas.microsoft.com/office/drawing/2016/5/14/chartex" xmlns:cx7="http://schemas.microsoft.com/office/drawing/2016/5/13/chartex" xmlns:cx6="http://schemas.microsoft.com/office/drawing/2016/5/12/chartex" xmlns:cx5="http://schemas.microsoft.com/office/drawing/2016/5/11/chartex" xmlns:cx4="http://schemas.microsoft.com/office/drawing/2016/5/10/chartex" xmlns:cx3="http://schemas.microsoft.com/office/drawing/2016/5/9/chartex" xmlns:cx2="http://schemas.microsoft.com/office/drawing/2015/10/21/chartex">
             <w:pict>
               <v:shape w14:anchorId="30E96007" id="_x0000_s1031" type="#_x0000_t202" style="position:absolute;left:0;text-align:left;margin-left:3.7pt;margin-top:-1.95pt;width:448.5pt;height:24.75pt;z-index:251664384;visibility:visible;mso-wrap-style:square;mso-width-percent:0;mso-height-percent:0;mso-wrap-distance-left:9pt;mso-wrap-distance-top:0;mso-wrap-distance-right:9pt;mso-wrap-distance-bottom:0;mso-position-horizontal:absolute;mso-position-horizontal-relative:text;mso-position-vertical:absolute;mso-position-vertical-relative:text;mso-width-percent:0;mso-height-percent:0;mso-width-relative:margin;mso-height-relative:margin;v-text-anchor:top" o:gfxdata="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" filled="f" stroked="f" strokeweight="1pt">
                 <v:textbox>
@@ -15940,7 +15929,7 @@
               </wp:anchor>
             </w:drawing>
           </mc:Choice>
-          <mc:Fallback>
+          <mc:Fallback xmlns:w16="http://schemas.microsoft.com/office/word/2018/wordml" xmlns:w16cid="http://schemas.microsoft.com/office/word/2016/wordml/cid" xmlns:w16cex="http://schemas.microsoft.com/office/word/2018/wordml/cex" xmlns:am3d="http://schemas.microsoft.com/office/drawing/2017/model3d" xmlns:aink="http://schemas.microsoft.com/office/drawing/2016/ink" xmlns:cx8="http://schemas.microsoft.com/office/drawing/2016/5/14/chartex" xmlns:cx7="http://schemas.microsoft.com/office/drawing/2016/5/13/chartex" xmlns:cx6="http://schemas.microsoft.com/office/drawing/2016/5/12/chartex" xmlns:cx5="http://schemas.microsoft.com/office/drawing/2016/5/11/chartex" xmlns:cx4="http://schemas.microsoft.com/office/drawing/2016/5/10/chartex" xmlns:cx3="http://schemas.microsoft.com/office/drawing/2016/5/9/chartex" xmlns:cx2="http://schemas.microsoft.com/office/drawing/2015/10/21/chartex">
             <w:pict>
               <v:shape w14:anchorId="52FDE88C" id="_x0000_s1032" type="#_x0000_t202" style="position:absolute;left:0;text-align:left;margin-left:397.25pt;margin-top:9.75pt;width:448.45pt;height:54.75pt;z-index:251665408;visibility:visible;mso-wrap-style:square;mso-width-percent:0;mso-height-percent:0;mso-wrap-distance-left:9pt;mso-wrap-distance-top:0;mso-wrap-distance-right:9pt;mso-wrap-distance-bottom:0;mso-position-horizontal:right;mso-position-horizontal-relative:margin;mso-position-vertical:absolute;mso-position-vertical-relative:text;mso-width-percent:0;mso-height-percent:0;mso-width-relative:margin;mso-height-relative:margin;v-text-anchor:top" o:gfxdata="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" filled="f" strokeweight="1pt">
                 <v:textbox>
@@ -16292,7 +16281,7 @@
               </wp:anchor>
             </w:drawing>
           </mc:Choice>
-          <mc:Fallback>
+          <mc:Fallback xmlns:w16="http://schemas.microsoft.com/office/word/2018/wordml" xmlns:w16cid="http://schemas.microsoft.com/office/word/2016/wordml/cid" xmlns:w16cex="http://schemas.microsoft.com/office/word/2018/wordml/cex" xmlns:am3d="http://schemas.microsoft.com/office/drawing/2017/model3d" xmlns:aink="http://schemas.microsoft.com/office/drawing/2016/ink" xmlns:cx8="http://schemas.microsoft.com/office/drawing/2016/5/14/chartex" xmlns:cx7="http://schemas.microsoft.com/office/drawing/2016/5/13/chartex" xmlns:cx6="http://schemas.microsoft.com/office/drawing/2016/5/12/chartex" xmlns:cx5="http://schemas.microsoft.com/office/drawing/2016/5/11/chartex" xmlns:cx4="http://schemas.microsoft.com/office/drawing/2016/5/10/chartex" xmlns:cx3="http://schemas.microsoft.com/office/drawing/2016/5/9/chartex" xmlns:cx2="http://schemas.microsoft.com/office/drawing/2015/10/21/chartex">
             <w:pict>
               <v:shape w14:anchorId="33DCF60F" id="_x0000_s1033" type="#_x0000_t202" style="position:absolute;left:0;text-align:left;margin-left:397.3pt;margin-top:30.85pt;width:448.5pt;height:71.45pt;z-index:251666432;visibility:visible;mso-wrap-style:square;mso-width-percent:0;mso-height-percent:0;mso-wrap-distance-left:9pt;mso-wrap-distance-top:0;mso-wrap-distance-right:9pt;mso-wrap-distance-bottom:0;mso-position-horizontal:right;mso-position-horizontal-relative:margin;mso-position-vertical:absolute;mso-position-vertical-relative:text;mso-width-percent:0;mso-height-percent:0;mso-width-relative:margin;mso-height-relative:margin;v-text-anchor:top" o:gfxdata="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" filled="f" strokeweight="1pt">
                 <v:textbox style="mso-fit-shape-to-text:t">
@@ -16362,7 +16351,6 @@
       <w:r>
         <w:rPr>
           <w:noProof/>
-          <w:lang w:eastAsia="en-US"/>
         </w:rPr>
         <mc:AlternateContent>
           <mc:Choice Requires="wps">
@@ -16464,7 +16452,7 @@
               </wp:anchor>
             </w:drawing>
           </mc:Choice>
-          <mc:Fallback>
+          <mc:Fallback xmlns:w16="http://schemas.microsoft.com/office/word/2018/wordml" xmlns:w16cid="http://schemas.microsoft.com/office/word/2016/wordml/cid" xmlns:w16cex="http://schemas.microsoft.com/office/word/2018/wordml/cex" xmlns:am3d="http://schemas.microsoft.com/office/drawing/2017/model3d" xmlns:aink="http://schemas.microsoft.com/office/drawing/2016/ink" xmlns:cx8="http://schemas.microsoft.com/office/drawing/2016/5/14/chartex" xmlns:cx7="http://schemas.microsoft.com/office/drawing/2016/5/13/chartex" xmlns:cx6="http://schemas.microsoft.com/office/drawing/2016/5/12/chartex" xmlns:cx5="http://schemas.microsoft.com/office/drawing/2016/5/11/chartex" xmlns:cx4="http://schemas.microsoft.com/office/drawing/2016/5/10/chartex" xmlns:cx3="http://schemas.microsoft.com/office/drawing/2016/5/9/chartex" xmlns:cx2="http://schemas.microsoft.com/office/drawing/2015/10/21/chartex">
             <w:pict>
               <v:shape w14:anchorId="10962CDF" id="_x0000_s1034" type="#_x0000_t202" style="position:absolute;left:0;text-align:left;margin-left:3.7pt;margin-top:22.8pt;width:448.5pt;height:21pt;z-index:251667456;visibility:visible;mso-wrap-style:square;mso-width-percent:0;mso-height-percent:0;mso-wrap-distance-left:9pt;mso-wrap-distance-top:0;mso-wrap-distance-right:9pt;mso-wrap-distance-bottom:0;mso-position-horizontal:absolute;mso-position-horizontal-relative:text;mso-position-vertical:absolute;mso-position-vertical-relative:text;mso-width-percent:0;mso-height-percent:0;mso-width-relative:margin;mso-height-relative:margin;v-text-anchor:top" o:gfxdata="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" filled="f" strokeweight="1pt">
                 <v:textbox>
@@ -16621,7 +16609,7 @@
               </wp:anchor>
             </w:drawing>
           </mc:Choice>
-          <mc:Fallback>
+          <mc:Fallback xmlns:w16="http://schemas.microsoft.com/office/word/2018/wordml" xmlns:w16cid="http://schemas.microsoft.com/office/word/2016/wordml/cid" xmlns:w16cex="http://schemas.microsoft.com/office/word/2018/wordml/cex" xmlns:am3d="http://schemas.microsoft.com/office/drawing/2017/model3d" xmlns:aink="http://schemas.microsoft.com/office/drawing/2016/ink" xmlns:cx8="http://schemas.microsoft.com/office/drawing/2016/5/14/chartex" xmlns:cx7="http://schemas.microsoft.com/office/drawing/2016/5/13/chartex" xmlns:cx6="http://schemas.microsoft.com/office/drawing/2016/5/12/chartex" xmlns:cx5="http://schemas.microsoft.com/office/drawing/2016/5/11/chartex" xmlns:cx4="http://schemas.microsoft.com/office/drawing/2016/5/10/chartex" xmlns:cx3="http://schemas.microsoft.com/office/drawing/2016/5/9/chartex" xmlns:cx2="http://schemas.microsoft.com/office/drawing/2015/10/21/chartex">
             <w:pict>
               <v:shape w14:anchorId="0A20D173" id="_x0000_s1035" type="#_x0000_t202" style="position:absolute;left:0;text-align:left;margin-left:3.7pt;margin-top:-1.95pt;width:448.5pt;height:24.75pt;z-index:251668480;visibility:visible;mso-wrap-style:square;mso-width-percent:0;mso-height-percent:0;mso-wrap-distance-left:9pt;mso-wrap-distance-top:0;mso-wrap-distance-right:9pt;mso-wrap-distance-bottom:0;mso-position-horizontal:absolute;mso-position-horizontal-relative:text;mso-position-vertical:absolute;mso-position-vertical-relative:text;mso-width-percent:0;mso-height-percent:0;mso-width-relative:margin;mso-height-relative:margin;v-text-anchor:top" o:gfxdata="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" filled="f" stroked="f" strokeweight="1pt">
                 <v:textbox>
@@ -17821,7 +17809,7 @@
               </wp:anchor>
             </w:drawing>
           </mc:Choice>
-          <mc:Fallback>
+          <mc:Fallback xmlns:w16="http://schemas.microsoft.com/office/word/2018/wordml" xmlns:w16cid="http://schemas.microsoft.com/office/word/2016/wordml/cid" xmlns:w16cex="http://schemas.microsoft.com/office/word/2018/wordml/cex" xmlns:am3d="http://schemas.microsoft.com/office/drawing/2017/model3d" xmlns:aink="http://schemas.microsoft.com/office/drawing/2016/ink" xmlns:cx8="http://schemas.microsoft.com/office/drawing/2016/5/14/chartex" xmlns:cx7="http://schemas.microsoft.com/office/drawing/2016/5/13/chartex" xmlns:cx6="http://schemas.microsoft.com/office/drawing/2016/5/12/chartex" xmlns:cx5="http://schemas.microsoft.com/office/drawing/2016/5/11/chartex" xmlns:cx4="http://schemas.microsoft.com/office/drawing/2016/5/10/chartex" xmlns:cx3="http://schemas.microsoft.com/office/drawing/2016/5/9/chartex" xmlns:cx2="http://schemas.microsoft.com/office/drawing/2015/10/21/chartex">
             <w:pict>
               <v:shape w14:anchorId="04E5EB41" id="_x0000_s1036" type="#_x0000_t202" style="position:absolute;left:0;text-align:left;margin-left:3.7pt;margin-top:9.1pt;width:448.5pt;height:71.45pt;z-index:251669504;visibility:visible;mso-wrap-style:square;mso-width-percent:0;mso-height-percent:0;mso-wrap-distance-left:9pt;mso-wrap-distance-top:0;mso-wrap-distance-right:9pt;mso-wrap-distance-bottom:0;mso-position-horizontal:absolute;mso-position-horizontal-relative:text;mso-position-vertical:absolute;mso-position-vertical-relative:text;mso-width-percent:0;mso-height-percent:0;mso-width-relative:margin;mso-height-relative:margin;v-text-anchor:top" o:gfxdata="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" filled="f" strokeweight="1pt">
                 <v:textbox style="mso-fit-shape-to-text:t">
@@ -19060,7 +19048,7 @@
               </wp:anchor>
             </w:drawing>
           </mc:Choice>
-          <mc:Fallback>
+          <mc:Fallback xmlns:w16="http://schemas.microsoft.com/office/word/2018/wordml" xmlns:w16cid="http://schemas.microsoft.com/office/word/2016/wordml/cid" xmlns:w16cex="http://schemas.microsoft.com/office/word/2018/wordml/cex" xmlns:am3d="http://schemas.microsoft.com/office/drawing/2017/model3d" xmlns:aink="http://schemas.microsoft.com/office/drawing/2016/ink" xmlns:cx8="http://schemas.microsoft.com/office/drawing/2016/5/14/chartex" xmlns:cx7="http://schemas.microsoft.com/office/drawing/2016/5/13/chartex" xmlns:cx6="http://schemas.microsoft.com/office/drawing/2016/5/12/chartex" xmlns:cx5="http://schemas.microsoft.com/office/drawing/2016/5/11/chartex" xmlns:cx4="http://schemas.microsoft.com/office/drawing/2016/5/10/chartex" xmlns:cx3="http://schemas.microsoft.com/office/drawing/2016/5/9/chartex" xmlns:cx2="http://schemas.microsoft.com/office/drawing/2015/10/21/chartex">
             <w:pict>
               <v:shape w14:anchorId="31192A04" id="_x0000_s1037" type="#_x0000_t202" style="position:absolute;left:0;text-align:left;margin-left:397.3pt;margin-top:25.25pt;width:448.5pt;height:71.45pt;z-index:251670528;visibility:visible;mso-wrap-style:square;mso-width-percent:0;mso-height-percent:0;mso-wrap-distance-left:9pt;mso-wrap-distance-top:0;mso-wrap-distance-right:9pt;mso-wrap-distance-bottom:0;mso-position-horizontal:right;mso-position-horizontal-relative:margin;mso-position-vertical:absolute;mso-position-vertical-relative:text;mso-width-percent:0;mso-height-percent:0;mso-width-relative:margin;mso-height-relative:margin;v-text-anchor:top" o:gfxdata="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" filled="f" strokeweight="1pt">
                 <v:textbox style="mso-fit-shape-to-text:t">
@@ -19131,7 +19119,7 @@
         <w:pStyle w:val="Legenda"/>
         <w:jc w:val="center"/>
       </w:pPr>
-      <w:bookmarkStart w:id="37" w:name="_Toc287629009"/>
+      <w:bookmarkStart w:id="38" w:name="_Toc287629009"/>
       <w:r>
         <w:t xml:space="preserve">Figura </w:t>
       </w:r>
@@ -19156,7 +19144,7 @@
       <w:r>
         <w:t xml:space="preserve"> – Classe Nomedaclasse</w:t>
       </w:r>
-      <w:bookmarkEnd w:id="37"/>
+      <w:bookmarkEnd w:id="38"/>
     </w:p>
     <w:p>
       <w:pPr>
@@ -19165,22 +19153,22 @@
       <w:r>
         <w:br w:type="page"/>
       </w:r>
-      <w:bookmarkStart w:id="38" w:name="_Toc32304298"/>
+      <w:bookmarkStart w:id="39" w:name="_Toc32304298"/>
       <w:r>
         <w:lastRenderedPageBreak/>
         <w:t>Interface</w:t>
       </w:r>
-      <w:bookmarkEnd w:id="38"/>
+      <w:bookmarkEnd w:id="39"/>
     </w:p>
     <w:p>
       <w:pPr>
         <w:pStyle w:val="EstiloTtulo3TimesNewRoman"/>
       </w:pPr>
-      <w:bookmarkStart w:id="39" w:name="_Toc32304299"/>
+      <w:bookmarkStart w:id="40" w:name="_Toc32304299"/>
       <w:r>
         <w:t>Telas e Navegação</w:t>
       </w:r>
-      <w:bookmarkEnd w:id="39"/>
+      <w:bookmarkEnd w:id="40"/>
     </w:p>
     <w:p>
       <w:pPr>
@@ -19420,7 +19408,7 @@
         <w:pStyle w:val="Legenda"/>
         <w:jc w:val="center"/>
       </w:pPr>
-      <w:bookmarkStart w:id="40" w:name="_Toc287629010"/>
+      <w:bookmarkStart w:id="41" w:name="_Toc287629010"/>
       <w:r>
         <w:t xml:space="preserve">Figura </w:t>
       </w:r>
@@ -19445,7 +19433,7 @@
       <w:r>
         <w:t xml:space="preserve"> – Tela de abertura</w:t>
       </w:r>
-      <w:bookmarkEnd w:id="40"/>
+      <w:bookmarkEnd w:id="41"/>
     </w:p>
     <w:p>
       <w:pPr>
@@ -19539,7 +19527,7 @@
         <w:pStyle w:val="Legenda"/>
         <w:jc w:val="center"/>
       </w:pPr>
-      <w:bookmarkStart w:id="41" w:name="_Toc287629011"/>
+      <w:bookmarkStart w:id="42" w:name="_Toc287629011"/>
       <w:r>
         <w:t xml:space="preserve">Figura </w:t>
       </w:r>
@@ -19564,7 +19552,7 @@
       <w:r>
         <w:t xml:space="preserve"> – Tela Cadastramento</w:t>
       </w:r>
-      <w:bookmarkEnd w:id="41"/>
+      <w:bookmarkEnd w:id="42"/>
     </w:p>
     <w:p/>
     <w:p>
@@ -19836,7 +19824,7 @@
         <w:pStyle w:val="Legenda"/>
         <w:jc w:val="center"/>
       </w:pPr>
-      <w:bookmarkStart w:id="42" w:name="_Toc287629012"/>
+      <w:bookmarkStart w:id="43" w:name="_Toc287629012"/>
       <w:r>
         <w:t xml:space="preserve">Figura </w:t>
       </w:r>
@@ -19861,7 +19849,7 @@
       <w:r>
         <w:t xml:space="preserve"> – Tela de navegação</w:t>
       </w:r>
-      <w:bookmarkEnd w:id="42"/>
+      <w:bookmarkEnd w:id="43"/>
     </w:p>
     <w:p/>
     <w:p/>
@@ -19872,7 +19860,7 @@
       <w:r>
         <w:br w:type="page"/>
       </w:r>
-      <w:bookmarkStart w:id="43" w:name="_Toc32304300"/>
+      <w:bookmarkStart w:id="44" w:name="_Toc32304300"/>
       <w:r>
         <w:lastRenderedPageBreak/>
         <w:t>SISTEMA PARA DISPOSITIVOS MÓVEIS</w:t>
@@ -19886,18 +19874,18 @@
       <w:r>
         <w:t>)</w:t>
       </w:r>
-      <w:bookmarkEnd w:id="43"/>
+      <w:bookmarkEnd w:id="44"/>
     </w:p>
     <w:p/>
     <w:p>
       <w:pPr>
         <w:pStyle w:val="Ttulo2"/>
       </w:pPr>
-      <w:bookmarkStart w:id="44" w:name="_Toc32304301"/>
+      <w:bookmarkStart w:id="45" w:name="_Toc32304301"/>
       <w:r>
         <w:t>Escopo Geral do Sistema</w:t>
       </w:r>
-      <w:bookmarkEnd w:id="44"/>
+      <w:bookmarkEnd w:id="45"/>
     </w:p>
     <w:p>
       <w:pPr>
@@ -19913,11 +19901,11 @@
       <w:pPr>
         <w:pStyle w:val="Ttulo3"/>
       </w:pPr>
-      <w:bookmarkStart w:id="45" w:name="_Toc32304302"/>
+      <w:bookmarkStart w:id="46" w:name="_Toc32304302"/>
       <w:r>
         <w:t>Escopo do Sistema</w:t>
       </w:r>
-      <w:bookmarkEnd w:id="45"/>
+      <w:bookmarkEnd w:id="46"/>
     </w:p>
     <w:p>
       <w:pPr>
@@ -19942,11 +19930,11 @@
       <w:pPr>
         <w:pStyle w:val="Ttulo3"/>
       </w:pPr>
-      <w:bookmarkStart w:id="46" w:name="_Toc32304303"/>
+      <w:bookmarkStart w:id="47" w:name="_Toc32304303"/>
       <w:r>
         <w:t>Funções do Sistema</w:t>
       </w:r>
-      <w:bookmarkEnd w:id="46"/>
+      <w:bookmarkEnd w:id="47"/>
     </w:p>
     <w:p>
       <w:pPr>
@@ -20039,12 +20027,12 @@
         </w:rPr>
         <w:br w:type="page"/>
       </w:r>
-      <w:bookmarkStart w:id="47" w:name="_Toc32304304"/>
+      <w:bookmarkStart w:id="48" w:name="_Toc32304304"/>
       <w:r>
         <w:lastRenderedPageBreak/>
         <w:t>Dados do Sistema</w:t>
       </w:r>
-      <w:bookmarkEnd w:id="47"/>
+      <w:bookmarkEnd w:id="48"/>
     </w:p>
     <w:p>
       <w:pPr>
@@ -20065,11 +20053,11 @@
       <w:pPr>
         <w:pStyle w:val="Ttulo3"/>
       </w:pPr>
-      <w:bookmarkStart w:id="48" w:name="_Toc32304305"/>
+      <w:bookmarkStart w:id="49" w:name="_Toc32304305"/>
       <w:r>
         <w:t>Dados Armazenados</w:t>
       </w:r>
-      <w:bookmarkEnd w:id="48"/>
+      <w:bookmarkEnd w:id="49"/>
     </w:p>
     <w:tbl>
       <w:tblPr>
@@ -20101,7 +20089,7 @@
                 <w:lang w:eastAsia="ja-JP"/>
               </w:rPr>
             </w:pPr>
-            <w:bookmarkStart w:id="49" w:name="_Toc287629022"/>
+            <w:bookmarkStart w:id="50" w:name="_Toc287629022"/>
             <w:r>
               <w:rPr>
                 <w:color w:val="000000" w:themeColor="text1"/>
@@ -21899,7 +21887,7 @@
       <w:r>
         <w:t xml:space="preserve"> – Dicionário de dados</w:t>
       </w:r>
-      <w:bookmarkEnd w:id="49"/>
+      <w:bookmarkEnd w:id="50"/>
     </w:p>
     <w:p>
       <w:pPr>
@@ -21908,12 +21896,12 @@
       <w:r>
         <w:br w:type="page"/>
       </w:r>
-      <w:bookmarkStart w:id="50" w:name="_Toc32304306"/>
+      <w:bookmarkStart w:id="51" w:name="_Toc32304306"/>
       <w:r>
         <w:lastRenderedPageBreak/>
         <w:t>Telas</w:t>
       </w:r>
-      <w:bookmarkEnd w:id="50"/>
+      <w:bookmarkEnd w:id="51"/>
     </w:p>
     <w:p>
       <w:pPr>
@@ -21934,11 +21922,11 @@
       <w:pPr>
         <w:pStyle w:val="Ttulo3"/>
       </w:pPr>
-      <w:bookmarkStart w:id="51" w:name="_Toc32304307"/>
+      <w:bookmarkStart w:id="52" w:name="_Toc32304307"/>
       <w:r>
         <w:t>Navegação das Telas</w:t>
       </w:r>
-      <w:bookmarkEnd w:id="51"/>
+      <w:bookmarkEnd w:id="52"/>
     </w:p>
     <w:p>
       <w:pPr>
@@ -22038,7 +22026,7 @@
         <w:pStyle w:val="Legenda"/>
         <w:jc w:val="center"/>
       </w:pPr>
-      <w:bookmarkStart w:id="52" w:name="_Toc287629013"/>
+      <w:bookmarkStart w:id="53" w:name="_Toc287629013"/>
       <w:r>
         <w:t xml:space="preserve">Figura </w:t>
       </w:r>
@@ -22066,7 +22054,7 @@
       <w:r>
         <w:t>Tela de abertura</w:t>
       </w:r>
-      <w:bookmarkEnd w:id="52"/>
+      <w:bookmarkEnd w:id="53"/>
     </w:p>
     <w:p>
       <w:pPr>
@@ -22146,7 +22134,7 @@
         <w:pStyle w:val="Legenda"/>
         <w:jc w:val="center"/>
       </w:pPr>
-      <w:bookmarkStart w:id="53" w:name="_Toc287629014"/>
+      <w:bookmarkStart w:id="54" w:name="_Toc287629014"/>
       <w:r>
         <w:t xml:space="preserve">Figura </w:t>
       </w:r>
@@ -22174,7 +22162,7 @@
       <w:r>
         <w:t>Tela Cadastramento</w:t>
       </w:r>
-      <w:bookmarkEnd w:id="53"/>
+      <w:bookmarkEnd w:id="54"/>
     </w:p>
     <w:p>
       <w:pPr>
@@ -22254,7 +22242,7 @@
         <w:pStyle w:val="Legenda"/>
         <w:jc w:val="center"/>
       </w:pPr>
-      <w:bookmarkStart w:id="54" w:name="_Toc287629015"/>
+      <w:bookmarkStart w:id="55" w:name="_Toc287629015"/>
       <w:r>
         <w:t xml:space="preserve">Figura </w:t>
       </w:r>
@@ -22282,7 +22270,7 @@
       <w:r>
         <w:t>Tela de navegação</w:t>
       </w:r>
-      <w:bookmarkEnd w:id="54"/>
+      <w:bookmarkEnd w:id="55"/>
     </w:p>
     <w:p/>
     <w:p>
@@ -22323,12 +22311,12 @@
       <w:pPr>
         <w:pStyle w:val="Ttulo1"/>
       </w:pPr>
-      <w:bookmarkStart w:id="55" w:name="_Toc32304308"/>
+      <w:bookmarkStart w:id="56" w:name="_Toc32304308"/>
       <w:r>
         <w:lastRenderedPageBreak/>
         <w:t>CONCLUSÃO</w:t>
       </w:r>
-      <w:bookmarkEnd w:id="55"/>
+      <w:bookmarkEnd w:id="56"/>
     </w:p>
     <w:p>
       <w:pPr>
@@ -24287,7 +24275,7 @@
 </file>
 
 <file path=word/endnotes.xml><?xml version="1.0" encoding="utf-8"?>
-<w:endnotes xmlns:wpc="http://schemas.microsoft.com/office/word/2010/wordprocessingCanvas" xmlns:cx="http://schemas.microsoft.com/office/drawing/2014/chartex" xmlns:cx1="http://schemas.microsoft.com/office/drawing/2015/9/8/chartex" xmlns:cx2="http://schemas.microsoft.com/office/drawing/2015/10/21/chartex" xmlns:cx3="http://schemas.microsoft.com/office/drawing/2016/5/9/chartex" xmlns:cx4="http://schemas.microsoft.com/office/drawing/2016/5/10/chartex" xmlns:cx5="http://schemas.microsoft.com/office/drawing/2016/5/11/chartex" xmlns:cx6="http://schemas.microsoft.com/office/drawing/2016/5/12/chartex" xmlns:cx7="http://schemas.microsoft.com/office/drawing/2016/5/13/chartex" xmlns:cx8="http://schemas.microsoft.com/office/drawing/2016/5/14/chartex" xmlns:mc="http://schemas.openxmlformats.org/markup-compatibility/2006" xmlns:aink="http://schemas.microsoft.com/office/drawing/2016/ink" xmlns:am3d="http://schemas.microsoft.com/office/drawing/2017/model3d" xmlns:o="urn:schemas-microsoft-com:office:office" xmlns:r="http://schemas.openxmlformats.org/officeDocument/2006/relationships" xmlns:m="http://schemas.openxmlformats.org/officeDocument/2006/math" xmlns:v="urn:schemas-microsoft-com:vml" xmlns:wp14="http://schemas.microsoft.com/office/word/2010/wordprocessingDrawing" xmlns:wp="http://schemas.openxmlformats.org/drawingml/2006/wordprocessingDrawing" xmlns:w10="urn:schemas-microsoft-com:office:word" xmlns:w="http://schemas.openxmlformats.org/wordprocessingml/2006/main" xmlns:w14="http://schemas.microsoft.com/office/word/2010/wordml" xmlns:w15="http://schemas.microsoft.com/office/word/2012/wordml" xmlns:w16cex="http://schemas.microsoft.com/office/word/2018/wordml/cex" xmlns:w16cid="http://schemas.microsoft.com/office/word/2016/wordml/cid" xmlns:w16="http://schemas.microsoft.com/office/word/2018/wordml" xmlns:w16se="http://schemas.microsoft.com/office/word/2015/wordml/symex" xmlns:wpg="http://schemas.microsoft.com/office/word/2010/wordprocessingGroup" xmlns:wpi="http://schemas.microsoft.com/office/word/2010/wordprocessingInk" xmlns:wne="http://schemas.microsoft.com/office/word/2006/wordml" xmlns:wps="http://schemas.microsoft.com/office/word/2010/wordprocessingShape" mc:Ignorable="w14 w15 w16se w16cid w16 w16cex wp14">
+<w:endnotes xmlns:wpc="http://schemas.microsoft.com/office/word/2010/wordprocessingCanvas" xmlns:cx="http://schemas.microsoft.com/office/drawing/2014/chartex" xmlns:cx1="http://schemas.microsoft.com/office/drawing/2015/9/8/chartex" xmlns:mc="http://schemas.openxmlformats.org/markup-compatibility/2006" xmlns:o="urn:schemas-microsoft-com:office:office" xmlns:r="http://schemas.openxmlformats.org/officeDocument/2006/relationships" xmlns:m="http://schemas.openxmlformats.org/officeDocument/2006/math" xmlns:v="urn:schemas-microsoft-com:vml" xmlns:wp14="http://schemas.microsoft.com/office/word/2010/wordprocessingDrawing" xmlns:wp="http://schemas.openxmlformats.org/drawingml/2006/wordprocessingDrawing" xmlns:w10="urn:schemas-microsoft-com:office:word" xmlns:w="http://schemas.openxmlformats.org/wordprocessingml/2006/main" xmlns:w14="http://schemas.microsoft.com/office/word/2010/wordml" xmlns:w15="http://schemas.microsoft.com/office/word/2012/wordml" xmlns:w16se="http://schemas.microsoft.com/office/word/2015/wordml/symex" xmlns:wpg="http://schemas.microsoft.com/office/word/2010/wordprocessingGroup" xmlns:wpi="http://schemas.microsoft.com/office/word/2010/wordprocessingInk" xmlns:wne="http://schemas.microsoft.com/office/word/2006/wordml" xmlns:wps="http://schemas.microsoft.com/office/word/2010/wordprocessingShape" mc:Ignorable="w14 w15 w16se wp14">
   <w:endnote w:type="separator" w:id="-1">
     <w:p>
       <w:r>
@@ -24306,7 +24294,7 @@
 </file>
 
 <file path=word/footer1.xml><?xml version="1.0" encoding="utf-8"?>
-<w:ftr xmlns:wpc="http://schemas.microsoft.com/office/word/2010/wordprocessingCanvas" xmlns:cx="http://schemas.microsoft.com/office/drawing/2014/chartex" xmlns:cx1="http://schemas.microsoft.com/office/drawing/2015/9/8/chartex" xmlns:cx2="http://schemas.microsoft.com/office/drawing/2015/10/21/chartex" xmlns:cx3="http://schemas.microsoft.com/office/drawing/2016/5/9/chartex" xmlns:cx4="http://schemas.microsoft.com/office/drawing/2016/5/10/chartex" xmlns:cx5="http://schemas.microsoft.com/office/drawing/2016/5/11/chartex" xmlns:cx6="http://schemas.microsoft.com/office/drawing/2016/5/12/chartex" xmlns:cx7="http://schemas.microsoft.com/office/drawing/2016/5/13/chartex" xmlns:cx8="http://schemas.microsoft.com/office/drawing/2016/5/14/chartex" xmlns:mc="http://schemas.openxmlformats.org/markup-compatibility/2006" xmlns:aink="http://schemas.microsoft.com/office/drawing/2016/ink" xmlns:am3d="http://schemas.microsoft.com/office/drawing/2017/model3d" xmlns:o="urn:schemas-microsoft-com:office:office" xmlns:r="http://schemas.openxmlformats.org/officeDocument/2006/relationships" xmlns:m="http://schemas.openxmlformats.org/officeDocument/2006/math" xmlns:v="urn:schemas-microsoft-com:vml" xmlns:wp14="http://schemas.microsoft.com/office/word/2010/wordprocessingDrawing" xmlns:wp="http://schemas.openxmlformats.org/drawingml/2006/wordprocessingDrawing" xmlns:w10="urn:schemas-microsoft-com:office:word" xmlns:w="http://schemas.openxmlformats.org/wordprocessingml/2006/main" xmlns:w14="http://schemas.microsoft.com/office/word/2010/wordml" xmlns:w15="http://schemas.microsoft.com/office/word/2012/wordml" xmlns:w16cex="http://schemas.microsoft.com/office/word/2018/wordml/cex" xmlns:w16cid="http://schemas.microsoft.com/office/word/2016/wordml/cid" xmlns:w16="http://schemas.microsoft.com/office/word/2018/wordml" xmlns:w16se="http://schemas.microsoft.com/office/word/2015/wordml/symex" xmlns:wpg="http://schemas.microsoft.com/office/word/2010/wordprocessingGroup" xmlns:wpi="http://schemas.microsoft.com/office/word/2010/wordprocessingInk" xmlns:wne="http://schemas.microsoft.com/office/word/2006/wordml" xmlns:wps="http://schemas.microsoft.com/office/word/2010/wordprocessingShape" mc:Ignorable="w14 w15 w16se w16cid w16 w16cex wp14">
+<w:ftr xmlns:wpc="http://schemas.microsoft.com/office/word/2010/wordprocessingCanvas" xmlns:cx="http://schemas.microsoft.com/office/drawing/2014/chartex" xmlns:cx1="http://schemas.microsoft.com/office/drawing/2015/9/8/chartex" xmlns:mc="http://schemas.openxmlformats.org/markup-compatibility/2006" xmlns:o="urn:schemas-microsoft-com:office:office" xmlns:r="http://schemas.openxmlformats.org/officeDocument/2006/relationships" xmlns:m="http://schemas.openxmlformats.org/officeDocument/2006/math" xmlns:v="urn:schemas-microsoft-com:vml" xmlns:wp14="http://schemas.microsoft.com/office/word/2010/wordprocessingDrawing" xmlns:wp="http://schemas.openxmlformats.org/drawingml/2006/wordprocessingDrawing" xmlns:w10="urn:schemas-microsoft-com:office:word" xmlns:w="http://schemas.openxmlformats.org/wordprocessingml/2006/main" xmlns:w14="http://schemas.microsoft.com/office/word/2010/wordml" xmlns:w15="http://schemas.microsoft.com/office/word/2012/wordml" xmlns:w16se="http://schemas.microsoft.com/office/word/2015/wordml/symex" xmlns:wpg="http://schemas.microsoft.com/office/word/2010/wordprocessingGroup" xmlns:wpi="http://schemas.microsoft.com/office/word/2010/wordprocessingInk" xmlns:wne="http://schemas.microsoft.com/office/word/2006/wordml" xmlns:wps="http://schemas.microsoft.com/office/word/2010/wordprocessingShape" mc:Ignorable="w14 w15 w16se wp14">
   <w:tbl>
     <w:tblPr>
       <w:tblW w:w="0" w:type="auto"/>
@@ -24364,7 +24352,7 @@
 </file>
 
 <file path=word/footer2.xml><?xml version="1.0" encoding="utf-8"?>
-<w:ftr xmlns:wpc="http://schemas.microsoft.com/office/word/2010/wordprocessingCanvas" xmlns:cx="http://schemas.microsoft.com/office/drawing/2014/chartex" xmlns:cx1="http://schemas.microsoft.com/office/drawing/2015/9/8/chartex" xmlns:cx2="http://schemas.microsoft.com/office/drawing/2015/10/21/chartex" xmlns:cx3="http://schemas.microsoft.com/office/drawing/2016/5/9/chartex" xmlns:cx4="http://schemas.microsoft.com/office/drawing/2016/5/10/chartex" xmlns:cx5="http://schemas.microsoft.com/office/drawing/2016/5/11/chartex" xmlns:cx6="http://schemas.microsoft.com/office/drawing/2016/5/12/chartex" xmlns:cx7="http://schemas.microsoft.com/office/drawing/2016/5/13/chartex" xmlns:cx8="http://schemas.microsoft.com/office/drawing/2016/5/14/chartex" xmlns:mc="http://schemas.openxmlformats.org/markup-compatibility/2006" xmlns:aink="http://schemas.microsoft.com/office/drawing/2016/ink" xmlns:am3d="http://schemas.microsoft.com/office/drawing/2017/model3d" xmlns:o="urn:schemas-microsoft-com:office:office" xmlns:r="http://schemas.openxmlformats.org/officeDocument/2006/relationships" xmlns:m="http://schemas.openxmlformats.org/officeDocument/2006/math" xmlns:v="urn:schemas-microsoft-com:vml" xmlns:wp14="http://schemas.microsoft.com/office/word/2010/wordprocessingDrawing" xmlns:wp="http://schemas.openxmlformats.org/drawingml/2006/wordprocessingDrawing" xmlns:w10="urn:schemas-microsoft-com:office:word" xmlns:w="http://schemas.openxmlformats.org/wordprocessingml/2006/main" xmlns:w14="http://schemas.microsoft.com/office/word/2010/wordml" xmlns:w15="http://schemas.microsoft.com/office/word/2012/wordml" xmlns:w16cex="http://schemas.microsoft.com/office/word/2018/wordml/cex" xmlns:w16cid="http://schemas.microsoft.com/office/word/2016/wordml/cid" xmlns:w16="http://schemas.microsoft.com/office/word/2018/wordml" xmlns:w16se="http://schemas.microsoft.com/office/word/2015/wordml/symex" xmlns:wpg="http://schemas.microsoft.com/office/word/2010/wordprocessingGroup" xmlns:wpi="http://schemas.microsoft.com/office/word/2010/wordprocessingInk" xmlns:wne="http://schemas.microsoft.com/office/word/2006/wordml" xmlns:wps="http://schemas.microsoft.com/office/word/2010/wordprocessingShape" mc:Ignorable="w14 w15 w16se w16cid w16 w16cex wp14">
+<w:ftr xmlns:wpc="http://schemas.microsoft.com/office/word/2010/wordprocessingCanvas" xmlns:cx="http://schemas.microsoft.com/office/drawing/2014/chartex" xmlns:cx1="http://schemas.microsoft.com/office/drawing/2015/9/8/chartex" xmlns:mc="http://schemas.openxmlformats.org/markup-compatibility/2006" xmlns:o="urn:schemas-microsoft-com:office:office" xmlns:r="http://schemas.openxmlformats.org/officeDocument/2006/relationships" xmlns:m="http://schemas.openxmlformats.org/officeDocument/2006/math" xmlns:v="urn:schemas-microsoft-com:vml" xmlns:wp14="http://schemas.microsoft.com/office/word/2010/wordprocessingDrawing" xmlns:wp="http://schemas.openxmlformats.org/drawingml/2006/wordprocessingDrawing" xmlns:w10="urn:schemas-microsoft-com:office:word" xmlns:w="http://schemas.openxmlformats.org/wordprocessingml/2006/main" xmlns:w14="http://schemas.microsoft.com/office/word/2010/wordml" xmlns:w15="http://schemas.microsoft.com/office/word/2012/wordml" xmlns:w16se="http://schemas.microsoft.com/office/word/2015/wordml/symex" xmlns:wpg="http://schemas.microsoft.com/office/word/2010/wordprocessingGroup" xmlns:wpi="http://schemas.microsoft.com/office/word/2010/wordprocessingInk" xmlns:wne="http://schemas.microsoft.com/office/word/2006/wordml" xmlns:wps="http://schemas.microsoft.com/office/word/2010/wordprocessingShape" mc:Ignorable="w14 w15 w16se wp14">
   <w:tbl>
     <w:tblPr>
       <w:tblW w:w="0" w:type="auto"/>
@@ -24422,7 +24410,7 @@
 </file>
 
 <file path=word/footer3.xml><?xml version="1.0" encoding="utf-8"?>
-<w:ftr xmlns:wpc="http://schemas.microsoft.com/office/word/2010/wordprocessingCanvas" xmlns:cx="http://schemas.microsoft.com/office/drawing/2014/chartex" xmlns:cx1="http://schemas.microsoft.com/office/drawing/2015/9/8/chartex" xmlns:cx2="http://schemas.microsoft.com/office/drawing/2015/10/21/chartex" xmlns:cx3="http://schemas.microsoft.com/office/drawing/2016/5/9/chartex" xmlns:cx4="http://schemas.microsoft.com/office/drawing/2016/5/10/chartex" xmlns:cx5="http://schemas.microsoft.com/office/drawing/2016/5/11/chartex" xmlns:cx6="http://schemas.microsoft.com/office/drawing/2016/5/12/chartex" xmlns:cx7="http://schemas.microsoft.com/office/drawing/2016/5/13/chartex" xmlns:cx8="http://schemas.microsoft.com/office/drawing/2016/5/14/chartex" xmlns:mc="http://schemas.openxmlformats.org/markup-compatibility/2006" xmlns:aink="http://schemas.microsoft.com/office/drawing/2016/ink" xmlns:am3d="http://schemas.microsoft.com/office/drawing/2017/model3d" xmlns:o="urn:schemas-microsoft-com:office:office" xmlns:r="http://schemas.openxmlformats.org/officeDocument/2006/relationships" xmlns:m="http://schemas.openxmlformats.org/officeDocument/2006/math" xmlns:v="urn:schemas-microsoft-com:vml" xmlns:wp14="http://schemas.microsoft.com/office/word/2010/wordprocessingDrawing" xmlns:wp="http://schemas.openxmlformats.org/drawingml/2006/wordprocessingDrawing" xmlns:w10="urn:schemas-microsoft-com:office:word" xmlns:w="http://schemas.openxmlformats.org/wordprocessingml/2006/main" xmlns:w14="http://schemas.microsoft.com/office/word/2010/wordml" xmlns:w15="http://schemas.microsoft.com/office/word/2012/wordml" xmlns:w16cex="http://schemas.microsoft.com/office/word/2018/wordml/cex" xmlns:w16cid="http://schemas.microsoft.com/office/word/2016/wordml/cid" xmlns:w16="http://schemas.microsoft.com/office/word/2018/wordml" xmlns:w16se="http://schemas.microsoft.com/office/word/2015/wordml/symex" xmlns:wpg="http://schemas.microsoft.com/office/word/2010/wordprocessingGroup" xmlns:wpi="http://schemas.microsoft.com/office/word/2010/wordprocessingInk" xmlns:wne="http://schemas.microsoft.com/office/word/2006/wordml" xmlns:wps="http://schemas.microsoft.com/office/word/2010/wordprocessingShape" mc:Ignorable="w14 w15 w16se w16cid w16 w16cex wp14">
+<w:ftr xmlns:wpc="http://schemas.microsoft.com/office/word/2010/wordprocessingCanvas" xmlns:cx="http://schemas.microsoft.com/office/drawing/2014/chartex" xmlns:cx1="http://schemas.microsoft.com/office/drawing/2015/9/8/chartex" xmlns:mc="http://schemas.openxmlformats.org/markup-compatibility/2006" xmlns:o="urn:schemas-microsoft-com:office:office" xmlns:r="http://schemas.openxmlformats.org/officeDocument/2006/relationships" xmlns:m="http://schemas.openxmlformats.org/officeDocument/2006/math" xmlns:v="urn:schemas-microsoft-com:vml" xmlns:wp14="http://schemas.microsoft.com/office/word/2010/wordprocessingDrawing" xmlns:wp="http://schemas.openxmlformats.org/drawingml/2006/wordprocessingDrawing" xmlns:w10="urn:schemas-microsoft-com:office:word" xmlns:w="http://schemas.openxmlformats.org/wordprocessingml/2006/main" xmlns:w14="http://schemas.microsoft.com/office/word/2010/wordml" xmlns:w15="http://schemas.microsoft.com/office/word/2012/wordml" xmlns:w16se="http://schemas.microsoft.com/office/word/2015/wordml/symex" xmlns:wpg="http://schemas.microsoft.com/office/word/2010/wordprocessingGroup" xmlns:wpi="http://schemas.microsoft.com/office/word/2010/wordprocessingInk" xmlns:wne="http://schemas.microsoft.com/office/word/2006/wordml" xmlns:wps="http://schemas.microsoft.com/office/word/2010/wordprocessingShape" mc:Ignorable="w14 w15 w16se wp14">
   <w:tbl>
     <w:tblPr>
       <w:tblW w:w="0" w:type="auto"/>
@@ -24480,7 +24468,7 @@
 </file>
 
 <file path=word/footer4.xml><?xml version="1.0" encoding="utf-8"?>
-<w:ftr xmlns:wpc="http://schemas.microsoft.com/office/word/2010/wordprocessingCanvas" xmlns:cx="http://schemas.microsoft.com/office/drawing/2014/chartex" xmlns:cx1="http://schemas.microsoft.com/office/drawing/2015/9/8/chartex" xmlns:cx2="http://schemas.microsoft.com/office/drawing/2015/10/21/chartex" xmlns:cx3="http://schemas.microsoft.com/office/drawing/2016/5/9/chartex" xmlns:cx4="http://schemas.microsoft.com/office/drawing/2016/5/10/chartex" xmlns:cx5="http://schemas.microsoft.com/office/drawing/2016/5/11/chartex" xmlns:cx6="http://schemas.microsoft.com/office/drawing/2016/5/12/chartex" xmlns:cx7="http://schemas.microsoft.com/office/drawing/2016/5/13/chartex" xmlns:cx8="http://schemas.microsoft.com/office/drawing/2016/5/14/chartex" xmlns:mc="http://schemas.openxmlformats.org/markup-compatibility/2006" xmlns:aink="http://schemas.microsoft.com/office/drawing/2016/ink" xmlns:am3d="http://schemas.microsoft.com/office/drawing/2017/model3d" xmlns:o="urn:schemas-microsoft-com:office:office" xmlns:r="http://schemas.openxmlformats.org/officeDocument/2006/relationships" xmlns:m="http://schemas.openxmlformats.org/officeDocument/2006/math" xmlns:v="urn:schemas-microsoft-com:vml" xmlns:wp14="http://schemas.microsoft.com/office/word/2010/wordprocessingDrawing" xmlns:wp="http://schemas.openxmlformats.org/drawingml/2006/wordprocessingDrawing" xmlns:w10="urn:schemas-microsoft-com:office:word" xmlns:w="http://schemas.openxmlformats.org/wordprocessingml/2006/main" xmlns:w14="http://schemas.microsoft.com/office/word/2010/wordml" xmlns:w15="http://schemas.microsoft.com/office/word/2012/wordml" xmlns:w16cex="http://schemas.microsoft.com/office/word/2018/wordml/cex" xmlns:w16cid="http://schemas.microsoft.com/office/word/2016/wordml/cid" xmlns:w16="http://schemas.microsoft.com/office/word/2018/wordml" xmlns:w16se="http://schemas.microsoft.com/office/word/2015/wordml/symex" xmlns:wpg="http://schemas.microsoft.com/office/word/2010/wordprocessingGroup" xmlns:wpi="http://schemas.microsoft.com/office/word/2010/wordprocessingInk" xmlns:wne="http://schemas.microsoft.com/office/word/2006/wordml" xmlns:wps="http://schemas.microsoft.com/office/word/2010/wordprocessingShape" mc:Ignorable="w14 w15 w16se w16cid w16 w16cex wp14">
+<w:ftr xmlns:wpc="http://schemas.microsoft.com/office/word/2010/wordprocessingCanvas" xmlns:cx="http://schemas.microsoft.com/office/drawing/2014/chartex" xmlns:cx1="http://schemas.microsoft.com/office/drawing/2015/9/8/chartex" xmlns:mc="http://schemas.openxmlformats.org/markup-compatibility/2006" xmlns:o="urn:schemas-microsoft-com:office:office" xmlns:r="http://schemas.openxmlformats.org/officeDocument/2006/relationships" xmlns:m="http://schemas.openxmlformats.org/officeDocument/2006/math" xmlns:v="urn:schemas-microsoft-com:vml" xmlns:wp14="http://schemas.microsoft.com/office/word/2010/wordprocessingDrawing" xmlns:wp="http://schemas.openxmlformats.org/drawingml/2006/wordprocessingDrawing" xmlns:w10="urn:schemas-microsoft-com:office:word" xmlns:w="http://schemas.openxmlformats.org/wordprocessingml/2006/main" xmlns:w14="http://schemas.microsoft.com/office/word/2010/wordml" xmlns:w15="http://schemas.microsoft.com/office/word/2012/wordml" xmlns:w16se="http://schemas.microsoft.com/office/word/2015/wordml/symex" xmlns:wpg="http://schemas.microsoft.com/office/word/2010/wordprocessingGroup" xmlns:wpi="http://schemas.microsoft.com/office/word/2010/wordprocessingInk" xmlns:wne="http://schemas.microsoft.com/office/word/2006/wordml" xmlns:wps="http://schemas.microsoft.com/office/word/2010/wordprocessingShape" mc:Ignorable="w14 w15 w16se wp14">
   <w:tbl>
     <w:tblPr>
       <w:tblW w:w="0" w:type="auto"/>
@@ -24538,7 +24526,7 @@
 </file>
 
 <file path=word/footer5.xml><?xml version="1.0" encoding="utf-8"?>
-<w:ftr xmlns:wpc="http://schemas.microsoft.com/office/word/2010/wordprocessingCanvas" xmlns:cx="http://schemas.microsoft.com/office/drawing/2014/chartex" xmlns:cx1="http://schemas.microsoft.com/office/drawing/2015/9/8/chartex" xmlns:cx2="http://schemas.microsoft.com/office/drawing/2015/10/21/chartex" xmlns:cx3="http://schemas.microsoft.com/office/drawing/2016/5/9/chartex" xmlns:cx4="http://schemas.microsoft.com/office/drawing/2016/5/10/chartex" xmlns:cx5="http://schemas.microsoft.com/office/drawing/2016/5/11/chartex" xmlns:cx6="http://schemas.microsoft.com/office/drawing/2016/5/12/chartex" xmlns:cx7="http://schemas.microsoft.com/office/drawing/2016/5/13/chartex" xmlns:cx8="http://schemas.microsoft.com/office/drawing/2016/5/14/chartex" xmlns:mc="http://schemas.openxmlformats.org/markup-compatibility/2006" xmlns:aink="http://schemas.microsoft.com/office/drawing/2016/ink" xmlns:am3d="http://schemas.microsoft.com/office/drawing/2017/model3d" xmlns:o="urn:schemas-microsoft-com:office:office" xmlns:r="http://schemas.openxmlformats.org/officeDocument/2006/relationships" xmlns:m="http://schemas.openxmlformats.org/officeDocument/2006/math" xmlns:v="urn:schemas-microsoft-com:vml" xmlns:wp14="http://schemas.microsoft.com/office/word/2010/wordprocessingDrawing" xmlns:wp="http://schemas.openxmlformats.org/drawingml/2006/wordprocessingDrawing" xmlns:w10="urn:schemas-microsoft-com:office:word" xmlns:w="http://schemas.openxmlformats.org/wordprocessingml/2006/main" xmlns:w14="http://schemas.microsoft.com/office/word/2010/wordml" xmlns:w15="http://schemas.microsoft.com/office/word/2012/wordml" xmlns:w16cex="http://schemas.microsoft.com/office/word/2018/wordml/cex" xmlns:w16cid="http://schemas.microsoft.com/office/word/2016/wordml/cid" xmlns:w16="http://schemas.microsoft.com/office/word/2018/wordml" xmlns:w16se="http://schemas.microsoft.com/office/word/2015/wordml/symex" xmlns:wpg="http://schemas.microsoft.com/office/word/2010/wordprocessingGroup" xmlns:wpi="http://schemas.microsoft.com/office/word/2010/wordprocessingInk" xmlns:wne="http://schemas.microsoft.com/office/word/2006/wordml" xmlns:wps="http://schemas.microsoft.com/office/word/2010/wordprocessingShape" mc:Ignorable="w14 w15 w16se w16cid w16 w16cex wp14">
+<w:ftr xmlns:wpc="http://schemas.microsoft.com/office/word/2010/wordprocessingCanvas" xmlns:cx="http://schemas.microsoft.com/office/drawing/2014/chartex" xmlns:cx1="http://schemas.microsoft.com/office/drawing/2015/9/8/chartex" xmlns:mc="http://schemas.openxmlformats.org/markup-compatibility/2006" xmlns:o="urn:schemas-microsoft-com:office:office" xmlns:r="http://schemas.openxmlformats.org/officeDocument/2006/relationships" xmlns:m="http://schemas.openxmlformats.org/officeDocument/2006/math" xmlns:v="urn:schemas-microsoft-com:vml" xmlns:wp14="http://schemas.microsoft.com/office/word/2010/wordprocessingDrawing" xmlns:wp="http://schemas.openxmlformats.org/drawingml/2006/wordprocessingDrawing" xmlns:w10="urn:schemas-microsoft-com:office:word" xmlns:w="http://schemas.openxmlformats.org/wordprocessingml/2006/main" xmlns:w14="http://schemas.microsoft.com/office/word/2010/wordml" xmlns:w15="http://schemas.microsoft.com/office/word/2012/wordml" xmlns:w16se="http://schemas.microsoft.com/office/word/2015/wordml/symex" xmlns:wpg="http://schemas.microsoft.com/office/word/2010/wordprocessingGroup" xmlns:wpi="http://schemas.microsoft.com/office/word/2010/wordprocessingInk" xmlns:wne="http://schemas.microsoft.com/office/word/2006/wordml" xmlns:wps="http://schemas.microsoft.com/office/word/2010/wordprocessingShape" mc:Ignorable="w14 w15 w16se wp14">
   <w:tbl>
     <w:tblPr>
       <w:tblW w:w="0" w:type="auto"/>
@@ -24596,7 +24584,7 @@
 </file>
 
 <file path=word/footer6.xml><?xml version="1.0" encoding="utf-8"?>
-<w:ftr xmlns:wpc="http://schemas.microsoft.com/office/word/2010/wordprocessingCanvas" xmlns:cx="http://schemas.microsoft.com/office/drawing/2014/chartex" xmlns:cx1="http://schemas.microsoft.com/office/drawing/2015/9/8/chartex" xmlns:cx2="http://schemas.microsoft.com/office/drawing/2015/10/21/chartex" xmlns:cx3="http://schemas.microsoft.com/office/drawing/2016/5/9/chartex" xmlns:cx4="http://schemas.microsoft.com/office/drawing/2016/5/10/chartex" xmlns:cx5="http://schemas.microsoft.com/office/drawing/2016/5/11/chartex" xmlns:cx6="http://schemas.microsoft.com/office/drawing/2016/5/12/chartex" xmlns:cx7="http://schemas.microsoft.com/office/drawing/2016/5/13/chartex" xmlns:cx8="http://schemas.microsoft.com/office/drawing/2016/5/14/chartex" xmlns:mc="http://schemas.openxmlformats.org/markup-compatibility/2006" xmlns:aink="http://schemas.microsoft.com/office/drawing/2016/ink" xmlns:am3d="http://schemas.microsoft.com/office/drawing/2017/model3d" xmlns:o="urn:schemas-microsoft-com:office:office" xmlns:r="http://schemas.openxmlformats.org/officeDocument/2006/relationships" xmlns:m="http://schemas.openxmlformats.org/officeDocument/2006/math" xmlns:v="urn:schemas-microsoft-com:vml" xmlns:wp14="http://schemas.microsoft.com/office/word/2010/wordprocessingDrawing" xmlns:wp="http://schemas.openxmlformats.org/drawingml/2006/wordprocessingDrawing" xmlns:w10="urn:schemas-microsoft-com:office:word" xmlns:w="http://schemas.openxmlformats.org/wordprocessingml/2006/main" xmlns:w14="http://schemas.microsoft.com/office/word/2010/wordml" xmlns:w15="http://schemas.microsoft.com/office/word/2012/wordml" xmlns:w16cex="http://schemas.microsoft.com/office/word/2018/wordml/cex" xmlns:w16cid="http://schemas.microsoft.com/office/word/2016/wordml/cid" xmlns:w16="http://schemas.microsoft.com/office/word/2018/wordml" xmlns:w16se="http://schemas.microsoft.com/office/word/2015/wordml/symex" xmlns:wpg="http://schemas.microsoft.com/office/word/2010/wordprocessingGroup" xmlns:wpi="http://schemas.microsoft.com/office/word/2010/wordprocessingInk" xmlns:wne="http://schemas.microsoft.com/office/word/2006/wordml" xmlns:wps="http://schemas.microsoft.com/office/word/2010/wordprocessingShape" mc:Ignorable="w14 w15 w16se w16cid w16 w16cex wp14">
+<w:ftr xmlns:wpc="http://schemas.microsoft.com/office/word/2010/wordprocessingCanvas" xmlns:cx="http://schemas.microsoft.com/office/drawing/2014/chartex" xmlns:cx1="http://schemas.microsoft.com/office/drawing/2015/9/8/chartex" xmlns:mc="http://schemas.openxmlformats.org/markup-compatibility/2006" xmlns:o="urn:schemas-microsoft-com:office:office" xmlns:r="http://schemas.openxmlformats.org/officeDocument/2006/relationships" xmlns:m="http://schemas.openxmlformats.org/officeDocument/2006/math" xmlns:v="urn:schemas-microsoft-com:vml" xmlns:wp14="http://schemas.microsoft.com/office/word/2010/wordprocessingDrawing" xmlns:wp="http://schemas.openxmlformats.org/drawingml/2006/wordprocessingDrawing" xmlns:w10="urn:schemas-microsoft-com:office:word" xmlns:w="http://schemas.openxmlformats.org/wordprocessingml/2006/main" xmlns:w14="http://schemas.microsoft.com/office/word/2010/wordml" xmlns:w15="http://schemas.microsoft.com/office/word/2012/wordml" xmlns:w16se="http://schemas.microsoft.com/office/word/2015/wordml/symex" xmlns:wpg="http://schemas.microsoft.com/office/word/2010/wordprocessingGroup" xmlns:wpi="http://schemas.microsoft.com/office/word/2010/wordprocessingInk" xmlns:wne="http://schemas.microsoft.com/office/word/2006/wordml" xmlns:wps="http://schemas.microsoft.com/office/word/2010/wordprocessingShape" mc:Ignorable="w14 w15 w16se wp14">
   <w:tbl>
     <w:tblPr>
       <w:tblW w:w="0" w:type="auto"/>
@@ -24654,7 +24642,7 @@
 </file>
 
 <file path=word/footer7.xml><?xml version="1.0" encoding="utf-8"?>
-<w:ftr xmlns:wpc="http://schemas.microsoft.com/office/word/2010/wordprocessingCanvas" xmlns:cx="http://schemas.microsoft.com/office/drawing/2014/chartex" xmlns:cx1="http://schemas.microsoft.com/office/drawing/2015/9/8/chartex" xmlns:cx2="http://schemas.microsoft.com/office/drawing/2015/10/21/chartex" xmlns:cx3="http://schemas.microsoft.com/office/drawing/2016/5/9/chartex" xmlns:cx4="http://schemas.microsoft.com/office/drawing/2016/5/10/chartex" xmlns:cx5="http://schemas.microsoft.com/office/drawing/2016/5/11/chartex" xmlns:cx6="http://schemas.microsoft.com/office/drawing/2016/5/12/chartex" xmlns:cx7="http://schemas.microsoft.com/office/drawing/2016/5/13/chartex" xmlns:cx8="http://schemas.microsoft.com/office/drawing/2016/5/14/chartex" xmlns:mc="http://schemas.openxmlformats.org/markup-compatibility/2006" xmlns:aink="http://schemas.microsoft.com/office/drawing/2016/ink" xmlns:am3d="http://schemas.microsoft.com/office/drawing/2017/model3d" xmlns:o="urn:schemas-microsoft-com:office:office" xmlns:r="http://schemas.openxmlformats.org/officeDocument/2006/relationships" xmlns:m="http://schemas.openxmlformats.org/officeDocument/2006/math" xmlns:v="urn:schemas-microsoft-com:vml" xmlns:wp14="http://schemas.microsoft.com/office/word/2010/wordprocessingDrawing" xmlns:wp="http://schemas.openxmlformats.org/drawingml/2006/wordprocessingDrawing" xmlns:w10="urn:schemas-microsoft-com:office:word" xmlns:w="http://schemas.openxmlformats.org/wordprocessingml/2006/main" xmlns:w14="http://schemas.microsoft.com/office/word/2010/wordml" xmlns:w15="http://schemas.microsoft.com/office/word/2012/wordml" xmlns:w16cex="http://schemas.microsoft.com/office/word/2018/wordml/cex" xmlns:w16cid="http://schemas.microsoft.com/office/word/2016/wordml/cid" xmlns:w16="http://schemas.microsoft.com/office/word/2018/wordml" xmlns:w16se="http://schemas.microsoft.com/office/word/2015/wordml/symex" xmlns:wpg="http://schemas.microsoft.com/office/word/2010/wordprocessingGroup" xmlns:wpi="http://schemas.microsoft.com/office/word/2010/wordprocessingInk" xmlns:wne="http://schemas.microsoft.com/office/word/2006/wordml" xmlns:wps="http://schemas.microsoft.com/office/word/2010/wordprocessingShape" mc:Ignorable="w14 w15 w16se w16cid w16 w16cex wp14">
+<w:ftr xmlns:wpc="http://schemas.microsoft.com/office/word/2010/wordprocessingCanvas" xmlns:cx="http://schemas.microsoft.com/office/drawing/2014/chartex" xmlns:cx1="http://schemas.microsoft.com/office/drawing/2015/9/8/chartex" xmlns:mc="http://schemas.openxmlformats.org/markup-compatibility/2006" xmlns:o="urn:schemas-microsoft-com:office:office" xmlns:r="http://schemas.openxmlformats.org/officeDocument/2006/relationships" xmlns:m="http://schemas.openxmlformats.org/officeDocument/2006/math" xmlns:v="urn:schemas-microsoft-com:vml" xmlns:wp14="http://schemas.microsoft.com/office/word/2010/wordprocessingDrawing" xmlns:wp="http://schemas.openxmlformats.org/drawingml/2006/wordprocessingDrawing" xmlns:w10="urn:schemas-microsoft-com:office:word" xmlns:w="http://schemas.openxmlformats.org/wordprocessingml/2006/main" xmlns:w14="http://schemas.microsoft.com/office/word/2010/wordml" xmlns:w15="http://schemas.microsoft.com/office/word/2012/wordml" xmlns:w16se="http://schemas.microsoft.com/office/word/2015/wordml/symex" xmlns:wpg="http://schemas.microsoft.com/office/word/2010/wordprocessingGroup" xmlns:wpi="http://schemas.microsoft.com/office/word/2010/wordprocessingInk" xmlns:wne="http://schemas.microsoft.com/office/word/2006/wordml" xmlns:wps="http://schemas.microsoft.com/office/word/2010/wordprocessingShape" mc:Ignorable="w14 w15 w16se wp14">
   <w:tbl>
     <w:tblPr>
       <w:tblW w:w="0" w:type="auto"/>
@@ -24712,7 +24700,7 @@
 </file>
 
 <file path=word/footer8.xml><?xml version="1.0" encoding="utf-8"?>
-<w:ftr xmlns:wpc="http://schemas.microsoft.com/office/word/2010/wordprocessingCanvas" xmlns:cx="http://schemas.microsoft.com/office/drawing/2014/chartex" xmlns:cx1="http://schemas.microsoft.com/office/drawing/2015/9/8/chartex" xmlns:cx2="http://schemas.microsoft.com/office/drawing/2015/10/21/chartex" xmlns:cx3="http://schemas.microsoft.com/office/drawing/2016/5/9/chartex" xmlns:cx4="http://schemas.microsoft.com/office/drawing/2016/5/10/chartex" xmlns:cx5="http://schemas.microsoft.com/office/drawing/2016/5/11/chartex" xmlns:cx6="http://schemas.microsoft.com/office/drawing/2016/5/12/chartex" xmlns:cx7="http://schemas.microsoft.com/office/drawing/2016/5/13/chartex" xmlns:cx8="http://schemas.microsoft.com/office/drawing/2016/5/14/chartex" xmlns:mc="http://schemas.openxmlformats.org/markup-compatibility/2006" xmlns:aink="http://schemas.microsoft.com/office/drawing/2016/ink" xmlns:am3d="http://schemas.microsoft.com/office/drawing/2017/model3d" xmlns:o="urn:schemas-microsoft-com:office:office" xmlns:r="http://schemas.openxmlformats.org/officeDocument/2006/relationships" xmlns:m="http://schemas.openxmlformats.org/officeDocument/2006/math" xmlns:v="urn:schemas-microsoft-com:vml" xmlns:wp14="http://schemas.microsoft.com/office/word/2010/wordprocessingDrawing" xmlns:wp="http://schemas.openxmlformats.org/drawingml/2006/wordprocessingDrawing" xmlns:w10="urn:schemas-microsoft-com:office:word" xmlns:w="http://schemas.openxmlformats.org/wordprocessingml/2006/main" xmlns:w14="http://schemas.microsoft.com/office/word/2010/wordml" xmlns:w15="http://schemas.microsoft.com/office/word/2012/wordml" xmlns:w16cex="http://schemas.microsoft.com/office/word/2018/wordml/cex" xmlns:w16cid="http://schemas.microsoft.com/office/word/2016/wordml/cid" xmlns:w16="http://schemas.microsoft.com/office/word/2018/wordml" xmlns:w16se="http://schemas.microsoft.com/office/word/2015/wordml/symex" xmlns:wpg="http://schemas.microsoft.com/office/word/2010/wordprocessingGroup" xmlns:wpi="http://schemas.microsoft.com/office/word/2010/wordprocessingInk" xmlns:wne="http://schemas.microsoft.com/office/word/2006/wordml" xmlns:wps="http://schemas.microsoft.com/office/word/2010/wordprocessingShape" mc:Ignorable="w14 w15 w16se w16cid w16 w16cex wp14">
+<w:ftr xmlns:wpc="http://schemas.microsoft.com/office/word/2010/wordprocessingCanvas" xmlns:cx="http://schemas.microsoft.com/office/drawing/2014/chartex" xmlns:cx1="http://schemas.microsoft.com/office/drawing/2015/9/8/chartex" xmlns:mc="http://schemas.openxmlformats.org/markup-compatibility/2006" xmlns:o="urn:schemas-microsoft-com:office:office" xmlns:r="http://schemas.openxmlformats.org/officeDocument/2006/relationships" xmlns:m="http://schemas.openxmlformats.org/officeDocument/2006/math" xmlns:v="urn:schemas-microsoft-com:vml" xmlns:wp14="http://schemas.microsoft.com/office/word/2010/wordprocessingDrawing" xmlns:wp="http://schemas.openxmlformats.org/drawingml/2006/wordprocessingDrawing" xmlns:w10="urn:schemas-microsoft-com:office:word" xmlns:w="http://schemas.openxmlformats.org/wordprocessingml/2006/main" xmlns:w14="http://schemas.microsoft.com/office/word/2010/wordml" xmlns:w15="http://schemas.microsoft.com/office/word/2012/wordml" xmlns:w16se="http://schemas.microsoft.com/office/word/2015/wordml/symex" xmlns:wpg="http://schemas.microsoft.com/office/word/2010/wordprocessingGroup" xmlns:wpi="http://schemas.microsoft.com/office/word/2010/wordprocessingInk" xmlns:wne="http://schemas.microsoft.com/office/word/2006/wordml" xmlns:wps="http://schemas.microsoft.com/office/word/2010/wordprocessingShape" mc:Ignorable="w14 w15 w16se wp14">
   <w:tbl>
     <w:tblPr>
       <w:tblW w:w="0" w:type="auto"/>
@@ -24770,7 +24758,7 @@
 </file>
 
 <file path=word/footer9.xml><?xml version="1.0" encoding="utf-8"?>
-<w:ftr xmlns:wpc="http://schemas.microsoft.com/office/word/2010/wordprocessingCanvas" xmlns:cx="http://schemas.microsoft.com/office/drawing/2014/chartex" xmlns:cx1="http://schemas.microsoft.com/office/drawing/2015/9/8/chartex" xmlns:cx2="http://schemas.microsoft.com/office/drawing/2015/10/21/chartex" xmlns:cx3="http://schemas.microsoft.com/office/drawing/2016/5/9/chartex" xmlns:cx4="http://schemas.microsoft.com/office/drawing/2016/5/10/chartex" xmlns:cx5="http://schemas.microsoft.com/office/drawing/2016/5/11/chartex" xmlns:cx6="http://schemas.microsoft.com/office/drawing/2016/5/12/chartex" xmlns:cx7="http://schemas.microsoft.com/office/drawing/2016/5/13/chartex" xmlns:cx8="http://schemas.microsoft.com/office/drawing/2016/5/14/chartex" xmlns:mc="http://schemas.openxmlformats.org/markup-compatibility/2006" xmlns:aink="http://schemas.microsoft.com/office/drawing/2016/ink" xmlns:am3d="http://schemas.microsoft.com/office/drawing/2017/model3d" xmlns:o="urn:schemas-microsoft-com:office:office" xmlns:r="http://schemas.openxmlformats.org/officeDocument/2006/relationships" xmlns:m="http://schemas.openxmlformats.org/officeDocument/2006/math" xmlns:v="urn:schemas-microsoft-com:vml" xmlns:wp14="http://schemas.microsoft.com/office/word/2010/wordprocessingDrawing" xmlns:wp="http://schemas.openxmlformats.org/drawingml/2006/wordprocessingDrawing" xmlns:w10="urn:schemas-microsoft-com:office:word" xmlns:w="http://schemas.openxmlformats.org/wordprocessingml/2006/main" xmlns:w14="http://schemas.microsoft.com/office/word/2010/wordml" xmlns:w15="http://schemas.microsoft.com/office/word/2012/wordml" xmlns:w16cex="http://schemas.microsoft.com/office/word/2018/wordml/cex" xmlns:w16cid="http://schemas.microsoft.com/office/word/2016/wordml/cid" xmlns:w16="http://schemas.microsoft.com/office/word/2018/wordml" xmlns:w16se="http://schemas.microsoft.com/office/word/2015/wordml/symex" xmlns:wpg="http://schemas.microsoft.com/office/word/2010/wordprocessingGroup" xmlns:wpi="http://schemas.microsoft.com/office/word/2010/wordprocessingInk" xmlns:wne="http://schemas.microsoft.com/office/word/2006/wordml" xmlns:wps="http://schemas.microsoft.com/office/word/2010/wordprocessingShape" mc:Ignorable="w14 w15 w16se w16cid w16 w16cex wp14">
+<w:ftr xmlns:wpc="http://schemas.microsoft.com/office/word/2010/wordprocessingCanvas" xmlns:cx="http://schemas.microsoft.com/office/drawing/2014/chartex" xmlns:cx1="http://schemas.microsoft.com/office/drawing/2015/9/8/chartex" xmlns:mc="http://schemas.openxmlformats.org/markup-compatibility/2006" xmlns:o="urn:schemas-microsoft-com:office:office" xmlns:r="http://schemas.openxmlformats.org/officeDocument/2006/relationships" xmlns:m="http://schemas.openxmlformats.org/officeDocument/2006/math" xmlns:v="urn:schemas-microsoft-com:vml" xmlns:wp14="http://schemas.microsoft.com/office/word/2010/wordprocessingDrawing" xmlns:wp="http://schemas.openxmlformats.org/drawingml/2006/wordprocessingDrawing" xmlns:w10="urn:schemas-microsoft-com:office:word" xmlns:w="http://schemas.openxmlformats.org/wordprocessingml/2006/main" xmlns:w14="http://schemas.microsoft.com/office/word/2010/wordml" xmlns:w15="http://schemas.microsoft.com/office/word/2012/wordml" xmlns:w16se="http://schemas.microsoft.com/office/word/2015/wordml/symex" xmlns:wpg="http://schemas.microsoft.com/office/word/2010/wordprocessingGroup" xmlns:wpi="http://schemas.microsoft.com/office/word/2010/wordprocessingInk" xmlns:wne="http://schemas.microsoft.com/office/word/2006/wordml" xmlns:wps="http://schemas.microsoft.com/office/word/2010/wordprocessingShape" mc:Ignorable="w14 w15 w16se wp14">
   <w:p>
     <w:pPr>
       <w:pStyle w:val="Rodap"/>
@@ -24780,7 +24768,7 @@
 </file>
 
 <file path=word/footnotes.xml><?xml version="1.0" encoding="utf-8"?>
-<w:footnotes xmlns:wpc="http://schemas.microsoft.com/office/word/2010/wordprocessingCanvas" xmlns:cx="http://schemas.microsoft.com/office/drawing/2014/chartex" xmlns:cx1="http://schemas.microsoft.com/office/drawing/2015/9/8/chartex" xmlns:cx2="http://schemas.microsoft.com/office/drawing/2015/10/21/chartex" xmlns:cx3="http://schemas.microsoft.com/office/drawing/2016/5/9/chartex" xmlns:cx4="http://schemas.microsoft.com/office/drawing/2016/5/10/chartex" xmlns:cx5="http://schemas.microsoft.com/office/drawing/2016/5/11/chartex" xmlns:cx6="http://schemas.microsoft.com/office/drawing/2016/5/12/chartex" xmlns:cx7="http://schemas.microsoft.com/office/drawing/2016/5/13/chartex" xmlns:cx8="http://schemas.microsoft.com/office/drawing/2016/5/14/chartex" xmlns:mc="http://schemas.openxmlformats.org/markup-compatibility/2006" xmlns:aink="http://schemas.microsoft.com/office/drawing/2016/ink" xmlns:am3d="http://schemas.microsoft.com/office/drawing/2017/model3d" xmlns:o="urn:schemas-microsoft-com:office:office" xmlns:r="http://schemas.openxmlformats.org/officeDocument/2006/relationships" xmlns:m="http://schemas.openxmlformats.org/officeDocument/2006/math" xmlns:v="urn:schemas-microsoft-com:vml" xmlns:wp14="http://schemas.microsoft.com/office/word/2010/wordprocessingDrawing" xmlns:wp="http://schemas.openxmlformats.org/drawingml/2006/wordprocessingDrawing" xmlns:w10="urn:schemas-microsoft-com:office:word" xmlns:w="http://schemas.openxmlformats.org/wordprocessingml/2006/main" xmlns:w14="http://schemas.microsoft.com/office/word/2010/wordml" xmlns:w15="http://schemas.microsoft.com/office/word/2012/wordml" xmlns:w16cex="http://schemas.microsoft.com/office/word/2018/wordml/cex" xmlns:w16cid="http://schemas.microsoft.com/office/word/2016/wordml/cid" xmlns:w16="http://schemas.microsoft.com/office/word/2018/wordml" xmlns:w16se="http://schemas.microsoft.com/office/word/2015/wordml/symex" xmlns:wpg="http://schemas.microsoft.com/office/word/2010/wordprocessingGroup" xmlns:wpi="http://schemas.microsoft.com/office/word/2010/wordprocessingInk" xmlns:wne="http://schemas.microsoft.com/office/word/2006/wordml" xmlns:wps="http://schemas.microsoft.com/office/word/2010/wordprocessingShape" mc:Ignorable="w14 w15 w16se w16cid w16 w16cex wp14">
+<w:footnotes xmlns:wpc="http://schemas.microsoft.com/office/word/2010/wordprocessingCanvas" xmlns:cx="http://schemas.microsoft.com/office/drawing/2014/chartex" xmlns:cx1="http://schemas.microsoft.com/office/drawing/2015/9/8/chartex" xmlns:mc="http://schemas.openxmlformats.org/markup-compatibility/2006" xmlns:o="urn:schemas-microsoft-com:office:office" xmlns:r="http://schemas.openxmlformats.org/officeDocument/2006/relationships" xmlns:m="http://schemas.openxmlformats.org/officeDocument/2006/math" xmlns:v="urn:schemas-microsoft-com:vml" xmlns:wp14="http://schemas.microsoft.com/office/word/2010/wordprocessingDrawing" xmlns:wp="http://schemas.openxmlformats.org/drawingml/2006/wordprocessingDrawing" xmlns:w10="urn:schemas-microsoft-com:office:word" xmlns:w="http://schemas.openxmlformats.org/wordprocessingml/2006/main" xmlns:w14="http://schemas.microsoft.com/office/word/2010/wordml" xmlns:w15="http://schemas.microsoft.com/office/word/2012/wordml" xmlns:w16se="http://schemas.microsoft.com/office/word/2015/wordml/symex" xmlns:wpg="http://schemas.microsoft.com/office/word/2010/wordprocessingGroup" xmlns:wpi="http://schemas.microsoft.com/office/word/2010/wordprocessingInk" xmlns:wne="http://schemas.microsoft.com/office/word/2006/wordml" xmlns:wps="http://schemas.microsoft.com/office/word/2010/wordprocessingShape" mc:Ignorable="w14 w15 w16se wp14">
   <w:footnote w:type="separator" w:id="-1">
     <w:p>
       <w:r>
@@ -24799,7 +24787,7 @@
 </file>
 
 <file path=word/header1.xml><?xml version="1.0" encoding="utf-8"?>
-<w:hdr xmlns:wpc="http://schemas.microsoft.com/office/word/2010/wordprocessingCanvas" xmlns:cx="http://schemas.microsoft.com/office/drawing/2014/chartex" xmlns:cx1="http://schemas.microsoft.com/office/drawing/2015/9/8/chartex" xmlns:cx2="http://schemas.microsoft.com/office/drawing/2015/10/21/chartex" xmlns:cx3="http://schemas.microsoft.com/office/drawing/2016/5/9/chartex" xmlns:cx4="http://schemas.microsoft.com/office/drawing/2016/5/10/chartex" xmlns:cx5="http://schemas.microsoft.com/office/drawing/2016/5/11/chartex" xmlns:cx6="http://schemas.microsoft.com/office/drawing/2016/5/12/chartex" xmlns:cx7="http://schemas.microsoft.com/office/drawing/2016/5/13/chartex" xmlns:cx8="http://schemas.microsoft.com/office/drawing/2016/5/14/chartex" xmlns:mc="http://schemas.openxmlformats.org/markup-compatibility/2006" xmlns:aink="http://schemas.microsoft.com/office/drawing/2016/ink" xmlns:am3d="http://schemas.microsoft.com/office/drawing/2017/model3d" xmlns:o="urn:schemas-microsoft-com:office:office" xmlns:r="http://schemas.openxmlformats.org/officeDocument/2006/relationships" xmlns:m="http://schemas.openxmlformats.org/officeDocument/2006/math" xmlns:v="urn:schemas-microsoft-com:vml" xmlns:wp14="http://schemas.microsoft.com/office/word/2010/wordprocessingDrawing" xmlns:wp="http://schemas.openxmlformats.org/drawingml/2006/wordprocessingDrawing" xmlns:w10="urn:schemas-microsoft-com:office:word" xmlns:w="http://schemas.openxmlformats.org/wordprocessingml/2006/main" xmlns:w14="http://schemas.microsoft.com/office/word/2010/wordml" xmlns:w15="http://schemas.microsoft.com/office/word/2012/wordml" xmlns:w16cex="http://schemas.microsoft.com/office/word/2018/wordml/cex" xmlns:w16cid="http://schemas.microsoft.com/office/word/2016/wordml/cid" xmlns:w16="http://schemas.microsoft.com/office/word/2018/wordml" xmlns:w16se="http://schemas.microsoft.com/office/word/2015/wordml/symex" xmlns:wpg="http://schemas.microsoft.com/office/word/2010/wordprocessingGroup" xmlns:wpi="http://schemas.microsoft.com/office/word/2010/wordprocessingInk" xmlns:wne="http://schemas.microsoft.com/office/word/2006/wordml" xmlns:wps="http://schemas.microsoft.com/office/word/2010/wordprocessingShape" mc:Ignorable="w14 w15 w16se w16cid w16 w16cex wp14">
+<w:hdr xmlns:wpc="http://schemas.microsoft.com/office/word/2010/wordprocessingCanvas" xmlns:cx="http://schemas.microsoft.com/office/drawing/2014/chartex" xmlns:cx1="http://schemas.microsoft.com/office/drawing/2015/9/8/chartex" xmlns:mc="http://schemas.openxmlformats.org/markup-compatibility/2006" xmlns:o="urn:schemas-microsoft-com:office:office" xmlns:r="http://schemas.openxmlformats.org/officeDocument/2006/relationships" xmlns:m="http://schemas.openxmlformats.org/officeDocument/2006/math" xmlns:v="urn:schemas-microsoft-com:vml" xmlns:wp14="http://schemas.microsoft.com/office/word/2010/wordprocessingDrawing" xmlns:wp="http://schemas.openxmlformats.org/drawingml/2006/wordprocessingDrawing" xmlns:w10="urn:schemas-microsoft-com:office:word" xmlns:w="http://schemas.openxmlformats.org/wordprocessingml/2006/main" xmlns:w14="http://schemas.microsoft.com/office/word/2010/wordml" xmlns:w15="http://schemas.microsoft.com/office/word/2012/wordml" xmlns:w16se="http://schemas.microsoft.com/office/word/2015/wordml/symex" xmlns:wpg="http://schemas.microsoft.com/office/word/2010/wordprocessingGroup" xmlns:wpi="http://schemas.microsoft.com/office/word/2010/wordprocessingInk" xmlns:wne="http://schemas.microsoft.com/office/word/2006/wordml" xmlns:wps="http://schemas.microsoft.com/office/word/2010/wordprocessingShape" mc:Ignorable="w14 w15 w16se wp14">
   <w:p>
     <w:pPr>
       <w:pStyle w:val="Cabealho"/>
@@ -24850,7 +24838,7 @@
 </file>
 
 <file path=word/header2.xml><?xml version="1.0" encoding="utf-8"?>
-<w:hdr xmlns:wpc="http://schemas.microsoft.com/office/word/2010/wordprocessingCanvas" xmlns:cx="http://schemas.microsoft.com/office/drawing/2014/chartex" xmlns:cx1="http://schemas.microsoft.com/office/drawing/2015/9/8/chartex" xmlns:cx2="http://schemas.microsoft.com/office/drawing/2015/10/21/chartex" xmlns:cx3="http://schemas.microsoft.com/office/drawing/2016/5/9/chartex" xmlns:cx4="http://schemas.microsoft.com/office/drawing/2016/5/10/chartex" xmlns:cx5="http://schemas.microsoft.com/office/drawing/2016/5/11/chartex" xmlns:cx6="http://schemas.microsoft.com/office/drawing/2016/5/12/chartex" xmlns:cx7="http://schemas.microsoft.com/office/drawing/2016/5/13/chartex" xmlns:cx8="http://schemas.microsoft.com/office/drawing/2016/5/14/chartex" xmlns:mc="http://schemas.openxmlformats.org/markup-compatibility/2006" xmlns:aink="http://schemas.microsoft.com/office/drawing/2016/ink" xmlns:am3d="http://schemas.microsoft.com/office/drawing/2017/model3d" xmlns:o="urn:schemas-microsoft-com:office:office" xmlns:r="http://schemas.openxmlformats.org/officeDocument/2006/relationships" xmlns:m="http://schemas.openxmlformats.org/officeDocument/2006/math" xmlns:v="urn:schemas-microsoft-com:vml" xmlns:wp14="http://schemas.microsoft.com/office/word/2010/wordprocessingDrawing" xmlns:wp="http://schemas.openxmlformats.org/drawingml/2006/wordprocessingDrawing" xmlns:w10="urn:schemas-microsoft-com:office:word" xmlns:w="http://schemas.openxmlformats.org/wordprocessingml/2006/main" xmlns:w14="http://schemas.microsoft.com/office/word/2010/wordml" xmlns:w15="http://schemas.microsoft.com/office/word/2012/wordml" xmlns:w16cex="http://schemas.microsoft.com/office/word/2018/wordml/cex" xmlns:w16cid="http://schemas.microsoft.com/office/word/2016/wordml/cid" xmlns:w16="http://schemas.microsoft.com/office/word/2018/wordml" xmlns:w16se="http://schemas.microsoft.com/office/word/2015/wordml/symex" xmlns:wpg="http://schemas.microsoft.com/office/word/2010/wordprocessingGroup" xmlns:wpi="http://schemas.microsoft.com/office/word/2010/wordprocessingInk" xmlns:wne="http://schemas.microsoft.com/office/word/2006/wordml" xmlns:wps="http://schemas.microsoft.com/office/word/2010/wordprocessingShape" mc:Ignorable="w14 w15 w16se w16cid w16 w16cex wp14">
+<w:hdr xmlns:wpc="http://schemas.microsoft.com/office/word/2010/wordprocessingCanvas" xmlns:cx="http://schemas.microsoft.com/office/drawing/2014/chartex" xmlns:cx1="http://schemas.microsoft.com/office/drawing/2015/9/8/chartex" xmlns:mc="http://schemas.openxmlformats.org/markup-compatibility/2006" xmlns:o="urn:schemas-microsoft-com:office:office" xmlns:r="http://schemas.openxmlformats.org/officeDocument/2006/relationships" xmlns:m="http://schemas.openxmlformats.org/officeDocument/2006/math" xmlns:v="urn:schemas-microsoft-com:vml" xmlns:wp14="http://schemas.microsoft.com/office/word/2010/wordprocessingDrawing" xmlns:wp="http://schemas.openxmlformats.org/drawingml/2006/wordprocessingDrawing" xmlns:w10="urn:schemas-microsoft-com:office:word" xmlns:w="http://schemas.openxmlformats.org/wordprocessingml/2006/main" xmlns:w14="http://schemas.microsoft.com/office/word/2010/wordml" xmlns:w15="http://schemas.microsoft.com/office/word/2012/wordml" xmlns:w16se="http://schemas.microsoft.com/office/word/2015/wordml/symex" xmlns:wpg="http://schemas.microsoft.com/office/word/2010/wordprocessingGroup" xmlns:wpi="http://schemas.microsoft.com/office/word/2010/wordprocessingInk" xmlns:wne="http://schemas.microsoft.com/office/word/2006/wordml" xmlns:wps="http://schemas.microsoft.com/office/word/2010/wordprocessingShape" mc:Ignorable="w14 w15 w16se wp14">
   <w:p>
     <w:pPr>
       <w:pStyle w:val="Cabealho"/>
@@ -24887,7 +24875,7 @@
 </file>
 
 <file path=word/header3.xml><?xml version="1.0" encoding="utf-8"?>
-<w:hdr xmlns:wpc="http://schemas.microsoft.com/office/word/2010/wordprocessingCanvas" xmlns:cx="http://schemas.microsoft.com/office/drawing/2014/chartex" xmlns:cx1="http://schemas.microsoft.com/office/drawing/2015/9/8/chartex" xmlns:cx2="http://schemas.microsoft.com/office/drawing/2015/10/21/chartex" xmlns:cx3="http://schemas.microsoft.com/office/drawing/2016/5/9/chartex" xmlns:cx4="http://schemas.microsoft.com/office/drawing/2016/5/10/chartex" xmlns:cx5="http://schemas.microsoft.com/office/drawing/2016/5/11/chartex" xmlns:cx6="http://schemas.microsoft.com/office/drawing/2016/5/12/chartex" xmlns:cx7="http://schemas.microsoft.com/office/drawing/2016/5/13/chartex" xmlns:cx8="http://schemas.microsoft.com/office/drawing/2016/5/14/chartex" xmlns:mc="http://schemas.openxmlformats.org/markup-compatibility/2006" xmlns:aink="http://schemas.microsoft.com/office/drawing/2016/ink" xmlns:am3d="http://schemas.microsoft.com/office/drawing/2017/model3d" xmlns:o="urn:schemas-microsoft-com:office:office" xmlns:r="http://schemas.openxmlformats.org/officeDocument/2006/relationships" xmlns:m="http://schemas.openxmlformats.org/officeDocument/2006/math" xmlns:v="urn:schemas-microsoft-com:vml" xmlns:wp14="http://schemas.microsoft.com/office/word/2010/wordprocessingDrawing" xmlns:wp="http://schemas.openxmlformats.org/drawingml/2006/wordprocessingDrawing" xmlns:w10="urn:schemas-microsoft-com:office:word" xmlns:w="http://schemas.openxmlformats.org/wordprocessingml/2006/main" xmlns:w14="http://schemas.microsoft.com/office/word/2010/wordml" xmlns:w15="http://schemas.microsoft.com/office/word/2012/wordml" xmlns:w16cex="http://schemas.microsoft.com/office/word/2018/wordml/cex" xmlns:w16cid="http://schemas.microsoft.com/office/word/2016/wordml/cid" xmlns:w16="http://schemas.microsoft.com/office/word/2018/wordml" xmlns:w16se="http://schemas.microsoft.com/office/word/2015/wordml/symex" xmlns:wpg="http://schemas.microsoft.com/office/word/2010/wordprocessingGroup" xmlns:wpi="http://schemas.microsoft.com/office/word/2010/wordprocessingInk" xmlns:wne="http://schemas.microsoft.com/office/word/2006/wordml" xmlns:wps="http://schemas.microsoft.com/office/word/2010/wordprocessingShape" mc:Ignorable="w14 w15 w16se w16cid w16 w16cex wp14">
+<w:hdr xmlns:wpc="http://schemas.microsoft.com/office/word/2010/wordprocessingCanvas" xmlns:cx="http://schemas.microsoft.com/office/drawing/2014/chartex" xmlns:cx1="http://schemas.microsoft.com/office/drawing/2015/9/8/chartex" xmlns:mc="http://schemas.openxmlformats.org/markup-compatibility/2006" xmlns:o="urn:schemas-microsoft-com:office:office" xmlns:r="http://schemas.openxmlformats.org/officeDocument/2006/relationships" xmlns:m="http://schemas.openxmlformats.org/officeDocument/2006/math" xmlns:v="urn:schemas-microsoft-com:vml" xmlns:wp14="http://schemas.microsoft.com/office/word/2010/wordprocessingDrawing" xmlns:wp="http://schemas.openxmlformats.org/drawingml/2006/wordprocessingDrawing" xmlns:w10="urn:schemas-microsoft-com:office:word" xmlns:w="http://schemas.openxmlformats.org/wordprocessingml/2006/main" xmlns:w14="http://schemas.microsoft.com/office/word/2010/wordml" xmlns:w15="http://schemas.microsoft.com/office/word/2012/wordml" xmlns:w16se="http://schemas.microsoft.com/office/word/2015/wordml/symex" xmlns:wpg="http://schemas.microsoft.com/office/word/2010/wordprocessingGroup" xmlns:wpi="http://schemas.microsoft.com/office/word/2010/wordprocessingInk" xmlns:wne="http://schemas.microsoft.com/office/word/2006/wordml" xmlns:wps="http://schemas.microsoft.com/office/word/2010/wordprocessingShape" mc:Ignorable="w14 w15 w16se wp14">
   <w:p>
     <w:pPr>
       <w:pStyle w:val="Cabealho"/>
@@ -24938,7 +24926,7 @@
 </file>
 
 <file path=word/header4.xml><?xml version="1.0" encoding="utf-8"?>
-<w:hdr xmlns:wpc="http://schemas.microsoft.com/office/word/2010/wordprocessingCanvas" xmlns:cx="http://schemas.microsoft.com/office/drawing/2014/chartex" xmlns:cx1="http://schemas.microsoft.com/office/drawing/2015/9/8/chartex" xmlns:cx2="http://schemas.microsoft.com/office/drawing/2015/10/21/chartex" xmlns:cx3="http://schemas.microsoft.com/office/drawing/2016/5/9/chartex" xmlns:cx4="http://schemas.microsoft.com/office/drawing/2016/5/10/chartex" xmlns:cx5="http://schemas.microsoft.com/office/drawing/2016/5/11/chartex" xmlns:cx6="http://schemas.microsoft.com/office/drawing/2016/5/12/chartex" xmlns:cx7="http://schemas.microsoft.com/office/drawing/2016/5/13/chartex" xmlns:cx8="http://schemas.microsoft.com/office/drawing/2016/5/14/chartex" xmlns:mc="http://schemas.openxmlformats.org/markup-compatibility/2006" xmlns:aink="http://schemas.microsoft.com/office/drawing/2016/ink" xmlns:am3d="http://schemas.microsoft.com/office/drawing/2017/model3d" xmlns:o="urn:schemas-microsoft-com:office:office" xmlns:r="http://schemas.openxmlformats.org/officeDocument/2006/relationships" xmlns:m="http://schemas.openxmlformats.org/officeDocument/2006/math" xmlns:v="urn:schemas-microsoft-com:vml" xmlns:wp14="http://schemas.microsoft.com/office/word/2010/wordprocessingDrawing" xmlns:wp="http://schemas.openxmlformats.org/drawingml/2006/wordprocessingDrawing" xmlns:w10="urn:schemas-microsoft-com:office:word" xmlns:w="http://schemas.openxmlformats.org/wordprocessingml/2006/main" xmlns:w14="http://schemas.microsoft.com/office/word/2010/wordml" xmlns:w15="http://schemas.microsoft.com/office/word/2012/wordml" xmlns:w16cex="http://schemas.microsoft.com/office/word/2018/wordml/cex" xmlns:w16cid="http://schemas.microsoft.com/office/word/2016/wordml/cid" xmlns:w16="http://schemas.microsoft.com/office/word/2018/wordml" xmlns:w16se="http://schemas.microsoft.com/office/word/2015/wordml/symex" xmlns:wpg="http://schemas.microsoft.com/office/word/2010/wordprocessingGroup" xmlns:wpi="http://schemas.microsoft.com/office/word/2010/wordprocessingInk" xmlns:wne="http://schemas.microsoft.com/office/word/2006/wordml" xmlns:wps="http://schemas.microsoft.com/office/word/2010/wordprocessingShape" mc:Ignorable="w14 w15 w16se w16cid w16 w16cex wp14">
+<w:hdr xmlns:wpc="http://schemas.microsoft.com/office/word/2010/wordprocessingCanvas" xmlns:cx="http://schemas.microsoft.com/office/drawing/2014/chartex" xmlns:cx1="http://schemas.microsoft.com/office/drawing/2015/9/8/chartex" xmlns:mc="http://schemas.openxmlformats.org/markup-compatibility/2006" xmlns:o="urn:schemas-microsoft-com:office:office" xmlns:r="http://schemas.openxmlformats.org/officeDocument/2006/relationships" xmlns:m="http://schemas.openxmlformats.org/officeDocument/2006/math" xmlns:v="urn:schemas-microsoft-com:vml" xmlns:wp14="http://schemas.microsoft.com/office/word/2010/wordprocessingDrawing" xmlns:wp="http://schemas.openxmlformats.org/drawingml/2006/wordprocessingDrawing" xmlns:w10="urn:schemas-microsoft-com:office:word" xmlns:w="http://schemas.openxmlformats.org/wordprocessingml/2006/main" xmlns:w14="http://schemas.microsoft.com/office/word/2010/wordml" xmlns:w15="http://schemas.microsoft.com/office/word/2012/wordml" xmlns:w16se="http://schemas.microsoft.com/office/word/2015/wordml/symex" xmlns:wpg="http://schemas.microsoft.com/office/word/2010/wordprocessingGroup" xmlns:wpi="http://schemas.microsoft.com/office/word/2010/wordprocessingInk" xmlns:wne="http://schemas.microsoft.com/office/word/2006/wordml" xmlns:wps="http://schemas.microsoft.com/office/word/2010/wordprocessingShape" mc:Ignorable="w14 w15 w16se wp14">
   <w:p>
     <w:pPr>
       <w:pStyle w:val="Cabealho"/>
@@ -24948,7 +24936,7 @@
 </file>
 
 <file path=word/header5.xml><?xml version="1.0" encoding="utf-8"?>
-<w:hdr xmlns:wpc="http://schemas.microsoft.com/office/word/2010/wordprocessingCanvas" xmlns:cx="http://schemas.microsoft.com/office/drawing/2014/chartex" xmlns:cx1="http://schemas.microsoft.com/office/drawing/2015/9/8/chartex" xmlns:cx2="http://schemas.microsoft.com/office/drawing/2015/10/21/chartex" xmlns:cx3="http://schemas.microsoft.com/office/drawing/2016/5/9/chartex" xmlns:cx4="http://schemas.microsoft.com/office/drawing/2016/5/10/chartex" xmlns:cx5="http://schemas.microsoft.com/office/drawing/2016/5/11/chartex" xmlns:cx6="http://schemas.microsoft.com/office/drawing/2016/5/12/chartex" xmlns:cx7="http://schemas.microsoft.com/office/drawing/2016/5/13/chartex" xmlns:cx8="http://schemas.microsoft.com/office/drawing/2016/5/14/chartex" xmlns:mc="http://schemas.openxmlformats.org/markup-compatibility/2006" xmlns:aink="http://schemas.microsoft.com/office/drawing/2016/ink" xmlns:am3d="http://schemas.microsoft.com/office/drawing/2017/model3d" xmlns:o="urn:schemas-microsoft-com:office:office" xmlns:r="http://schemas.openxmlformats.org/officeDocument/2006/relationships" xmlns:m="http://schemas.openxmlformats.org/officeDocument/2006/math" xmlns:v="urn:schemas-microsoft-com:vml" xmlns:wp14="http://schemas.microsoft.com/office/word/2010/wordprocessingDrawing" xmlns:wp="http://schemas.openxmlformats.org/drawingml/2006/wordprocessingDrawing" xmlns:w10="urn:schemas-microsoft-com:office:word" xmlns:w="http://schemas.openxmlformats.org/wordprocessingml/2006/main" xmlns:w14="http://schemas.microsoft.com/office/word/2010/wordml" xmlns:w15="http://schemas.microsoft.com/office/word/2012/wordml" xmlns:w16cex="http://schemas.microsoft.com/office/word/2018/wordml/cex" xmlns:w16cid="http://schemas.microsoft.com/office/word/2016/wordml/cid" xmlns:w16="http://schemas.microsoft.com/office/word/2018/wordml" xmlns:w16se="http://schemas.microsoft.com/office/word/2015/wordml/symex" xmlns:wpg="http://schemas.microsoft.com/office/word/2010/wordprocessingGroup" xmlns:wpi="http://schemas.microsoft.com/office/word/2010/wordprocessingInk" xmlns:wne="http://schemas.microsoft.com/office/word/2006/wordml" xmlns:wps="http://schemas.microsoft.com/office/word/2010/wordprocessingShape" mc:Ignorable="w14 w15 w16se w16cid w16 w16cex wp14">
+<w:hdr xmlns:wpc="http://schemas.microsoft.com/office/word/2010/wordprocessingCanvas" xmlns:cx="http://schemas.microsoft.com/office/drawing/2014/chartex" xmlns:cx1="http://schemas.microsoft.com/office/drawing/2015/9/8/chartex" xmlns:mc="http://schemas.openxmlformats.org/markup-compatibility/2006" xmlns:o="urn:schemas-microsoft-com:office:office" xmlns:r="http://schemas.openxmlformats.org/officeDocument/2006/relationships" xmlns:m="http://schemas.openxmlformats.org/officeDocument/2006/math" xmlns:v="urn:schemas-microsoft-com:vml" xmlns:wp14="http://schemas.microsoft.com/office/word/2010/wordprocessingDrawing" xmlns:wp="http://schemas.openxmlformats.org/drawingml/2006/wordprocessingDrawing" xmlns:w10="urn:schemas-microsoft-com:office:word" xmlns:w="http://schemas.openxmlformats.org/wordprocessingml/2006/main" xmlns:w14="http://schemas.microsoft.com/office/word/2010/wordml" xmlns:w15="http://schemas.microsoft.com/office/word/2012/wordml" xmlns:w16se="http://schemas.microsoft.com/office/word/2015/wordml/symex" xmlns:wpg="http://schemas.microsoft.com/office/word/2010/wordprocessingGroup" xmlns:wpi="http://schemas.microsoft.com/office/word/2010/wordprocessingInk" xmlns:wne="http://schemas.microsoft.com/office/word/2006/wordml" xmlns:wps="http://schemas.microsoft.com/office/word/2010/wordprocessingShape" mc:Ignorable="w14 w15 w16se wp14">
   <w:p>
     <w:pPr>
       <w:pStyle w:val="Cabealho"/>
@@ -24982,7 +24970,7 @@
         <w:rStyle w:val="Nmerodepgina"/>
         <w:noProof/>
       </w:rPr>
-      <w:t>21</w:t>
+      <w:t>29</w:t>
     </w:r>
     <w:r>
       <w:rPr>
@@ -24995,7 +24983,7 @@
 </file>
 
 <file path=word/header6.xml><?xml version="1.0" encoding="utf-8"?>
-<w:hdr xmlns:wpc="http://schemas.microsoft.com/office/word/2010/wordprocessingCanvas" xmlns:cx="http://schemas.microsoft.com/office/drawing/2014/chartex" xmlns:cx1="http://schemas.microsoft.com/office/drawing/2015/9/8/chartex" xmlns:cx2="http://schemas.microsoft.com/office/drawing/2015/10/21/chartex" xmlns:cx3="http://schemas.microsoft.com/office/drawing/2016/5/9/chartex" xmlns:cx4="http://schemas.microsoft.com/office/drawing/2016/5/10/chartex" xmlns:cx5="http://schemas.microsoft.com/office/drawing/2016/5/11/chartex" xmlns:cx6="http://schemas.microsoft.com/office/drawing/2016/5/12/chartex" xmlns:cx7="http://schemas.microsoft.com/office/drawing/2016/5/13/chartex" xmlns:cx8="http://schemas.microsoft.com/office/drawing/2016/5/14/chartex" xmlns:mc="http://schemas.openxmlformats.org/markup-compatibility/2006" xmlns:aink="http://schemas.microsoft.com/office/drawing/2016/ink" xmlns:am3d="http://schemas.microsoft.com/office/drawing/2017/model3d" xmlns:o="urn:schemas-microsoft-com:office:office" xmlns:r="http://schemas.openxmlformats.org/officeDocument/2006/relationships" xmlns:m="http://schemas.openxmlformats.org/officeDocument/2006/math" xmlns:v="urn:schemas-microsoft-com:vml" xmlns:wp14="http://schemas.microsoft.com/office/word/2010/wordprocessingDrawing" xmlns:wp="http://schemas.openxmlformats.org/drawingml/2006/wordprocessingDrawing" xmlns:w10="urn:schemas-microsoft-com:office:word" xmlns:w="http://schemas.openxmlformats.org/wordprocessingml/2006/main" xmlns:w14="http://schemas.microsoft.com/office/word/2010/wordml" xmlns:w15="http://schemas.microsoft.com/office/word/2012/wordml" xmlns:w16cex="http://schemas.microsoft.com/office/word/2018/wordml/cex" xmlns:w16cid="http://schemas.microsoft.com/office/word/2016/wordml/cid" xmlns:w16="http://schemas.microsoft.com/office/word/2018/wordml" xmlns:w16se="http://schemas.microsoft.com/office/word/2015/wordml/symex" xmlns:wpg="http://schemas.microsoft.com/office/word/2010/wordprocessingGroup" xmlns:wpi="http://schemas.microsoft.com/office/word/2010/wordprocessingInk" xmlns:wne="http://schemas.microsoft.com/office/word/2006/wordml" xmlns:wps="http://schemas.microsoft.com/office/word/2010/wordprocessingShape" mc:Ignorable="w14 w15 w16se w16cid w16 w16cex wp14">
+<w:hdr xmlns:wpc="http://schemas.microsoft.com/office/word/2010/wordprocessingCanvas" xmlns:cx="http://schemas.microsoft.com/office/drawing/2014/chartex" xmlns:cx1="http://schemas.microsoft.com/office/drawing/2015/9/8/chartex" xmlns:mc="http://schemas.openxmlformats.org/markup-compatibility/2006" xmlns:o="urn:schemas-microsoft-com:office:office" xmlns:r="http://schemas.openxmlformats.org/officeDocument/2006/relationships" xmlns:m="http://schemas.openxmlformats.org/officeDocument/2006/math" xmlns:v="urn:schemas-microsoft-com:vml" xmlns:wp14="http://schemas.microsoft.com/office/word/2010/wordprocessingDrawing" xmlns:wp="http://schemas.openxmlformats.org/drawingml/2006/wordprocessingDrawing" xmlns:w10="urn:schemas-microsoft-com:office:word" xmlns:w="http://schemas.openxmlformats.org/wordprocessingml/2006/main" xmlns:w14="http://schemas.microsoft.com/office/word/2010/wordml" xmlns:w15="http://schemas.microsoft.com/office/word/2012/wordml" xmlns:w16se="http://schemas.microsoft.com/office/word/2015/wordml/symex" xmlns:wpg="http://schemas.microsoft.com/office/word/2010/wordprocessingGroup" xmlns:wpi="http://schemas.microsoft.com/office/word/2010/wordprocessingInk" xmlns:wne="http://schemas.microsoft.com/office/word/2006/wordml" xmlns:wps="http://schemas.microsoft.com/office/word/2010/wordprocessingShape" mc:Ignorable="w14 w15 w16se wp14">
   <w:p>
     <w:pPr>
       <w:pStyle w:val="Cabealho"/>
@@ -25041,7 +25029,7 @@
 </file>
 
 <file path=word/header7.xml><?xml version="1.0" encoding="utf-8"?>
-<w:hdr xmlns:wpc="http://schemas.microsoft.com/office/word/2010/wordprocessingCanvas" xmlns:cx="http://schemas.microsoft.com/office/drawing/2014/chartex" xmlns:cx1="http://schemas.microsoft.com/office/drawing/2015/9/8/chartex" xmlns:cx2="http://schemas.microsoft.com/office/drawing/2015/10/21/chartex" xmlns:cx3="http://schemas.microsoft.com/office/drawing/2016/5/9/chartex" xmlns:cx4="http://schemas.microsoft.com/office/drawing/2016/5/10/chartex" xmlns:cx5="http://schemas.microsoft.com/office/drawing/2016/5/11/chartex" xmlns:cx6="http://schemas.microsoft.com/office/drawing/2016/5/12/chartex" xmlns:cx7="http://schemas.microsoft.com/office/drawing/2016/5/13/chartex" xmlns:cx8="http://schemas.microsoft.com/office/drawing/2016/5/14/chartex" xmlns:mc="http://schemas.openxmlformats.org/markup-compatibility/2006" xmlns:aink="http://schemas.microsoft.com/office/drawing/2016/ink" xmlns:am3d="http://schemas.microsoft.com/office/drawing/2017/model3d" xmlns:o="urn:schemas-microsoft-com:office:office" xmlns:r="http://schemas.openxmlformats.org/officeDocument/2006/relationships" xmlns:m="http://schemas.openxmlformats.org/officeDocument/2006/math" xmlns:v="urn:schemas-microsoft-com:vml" xmlns:wp14="http://schemas.microsoft.com/office/word/2010/wordprocessingDrawing" xmlns:wp="http://schemas.openxmlformats.org/drawingml/2006/wordprocessingDrawing" xmlns:w10="urn:schemas-microsoft-com:office:word" xmlns:w="http://schemas.openxmlformats.org/wordprocessingml/2006/main" xmlns:w14="http://schemas.microsoft.com/office/word/2010/wordml" xmlns:w15="http://schemas.microsoft.com/office/word/2012/wordml" xmlns:w16cex="http://schemas.microsoft.com/office/word/2018/wordml/cex" xmlns:w16cid="http://schemas.microsoft.com/office/word/2016/wordml/cid" xmlns:w16="http://schemas.microsoft.com/office/word/2018/wordml" xmlns:w16se="http://schemas.microsoft.com/office/word/2015/wordml/symex" xmlns:wpg="http://schemas.microsoft.com/office/word/2010/wordprocessingGroup" xmlns:wpi="http://schemas.microsoft.com/office/word/2010/wordprocessingInk" xmlns:wne="http://schemas.microsoft.com/office/word/2006/wordml" xmlns:wps="http://schemas.microsoft.com/office/word/2010/wordprocessingShape" mc:Ignorable="w14 w15 w16se w16cid w16 w16cex wp14">
+<w:hdr xmlns:wpc="http://schemas.microsoft.com/office/word/2010/wordprocessingCanvas" xmlns:cx="http://schemas.microsoft.com/office/drawing/2014/chartex" xmlns:cx1="http://schemas.microsoft.com/office/drawing/2015/9/8/chartex" xmlns:mc="http://schemas.openxmlformats.org/markup-compatibility/2006" xmlns:o="urn:schemas-microsoft-com:office:office" xmlns:r="http://schemas.openxmlformats.org/officeDocument/2006/relationships" xmlns:m="http://schemas.openxmlformats.org/officeDocument/2006/math" xmlns:v="urn:schemas-microsoft-com:vml" xmlns:wp14="http://schemas.microsoft.com/office/word/2010/wordprocessingDrawing" xmlns:wp="http://schemas.openxmlformats.org/drawingml/2006/wordprocessingDrawing" xmlns:w10="urn:schemas-microsoft-com:office:word" xmlns:w="http://schemas.openxmlformats.org/wordprocessingml/2006/main" xmlns:w14="http://schemas.microsoft.com/office/word/2010/wordml" xmlns:w15="http://schemas.microsoft.com/office/word/2012/wordml" xmlns:w16se="http://schemas.microsoft.com/office/word/2015/wordml/symex" xmlns:wpg="http://schemas.microsoft.com/office/word/2010/wordprocessingGroup" xmlns:wpi="http://schemas.microsoft.com/office/word/2010/wordprocessingInk" xmlns:wne="http://schemas.microsoft.com/office/word/2006/wordml" xmlns:wps="http://schemas.microsoft.com/office/word/2010/wordprocessingShape" mc:Ignorable="w14 w15 w16se wp14">
   <w:p>
     <w:pPr>
       <w:pStyle w:val="Cabealho"/>
@@ -25057,7 +25045,7 @@
 </file>
 
 <file path=word/numbering.xml><?xml version="1.0" encoding="utf-8"?>
-<w:numbering xmlns:wpc="http://schemas.microsoft.com/office/word/2010/wordprocessingCanvas" xmlns:cx="http://schemas.microsoft.com/office/drawing/2014/chartex" xmlns:cx1="http://schemas.microsoft.com/office/drawing/2015/9/8/chartex" xmlns:cx2="http://schemas.microsoft.com/office/drawing/2015/10/21/chartex" xmlns:cx3="http://schemas.microsoft.com/office/drawing/2016/5/9/chartex" xmlns:cx4="http://schemas.microsoft.com/office/drawing/2016/5/10/chartex" xmlns:cx5="http://schemas.microsoft.com/office/drawing/2016/5/11/chartex" xmlns:cx6="http://schemas.microsoft.com/office/drawing/2016/5/12/chartex" xmlns:cx7="http://schemas.microsoft.com/office/drawing/2016/5/13/chartex" xmlns:cx8="http://schemas.microsoft.com/office/drawing/2016/5/14/chartex" xmlns:mc="http://schemas.openxmlformats.org/markup-compatibility/2006" xmlns:aink="http://schemas.microsoft.com/office/drawing/2016/ink" xmlns:am3d="http://schemas.microsoft.com/office/drawing/2017/model3d" xmlns:o="urn:schemas-microsoft-com:office:office" xmlns:r="http://schemas.openxmlformats.org/officeDocument/2006/relationships" xmlns:m="http://schemas.openxmlformats.org/officeDocument/2006/math" xmlns:v="urn:schemas-microsoft-com:vml" xmlns:wp14="http://schemas.microsoft.com/office/word/2010/wordprocessingDrawing" xmlns:wp="http://schemas.openxmlformats.org/drawingml/2006/wordprocessingDrawing" xmlns:w10="urn:schemas-microsoft-com:office:word" xmlns:w="http://schemas.openxmlformats.org/wordprocessingml/2006/main" xmlns:w14="http://schemas.microsoft.com/office/word/2010/wordml" xmlns:w15="http://schemas.microsoft.com/office/word/2012/wordml" xmlns:w16cex="http://schemas.microsoft.com/office/word/2018/wordml/cex" xmlns:w16cid="http://schemas.microsoft.com/office/word/2016/wordml/cid" xmlns:w16="http://schemas.microsoft.com/office/word/2018/wordml" xmlns:w16se="http://schemas.microsoft.com/office/word/2015/wordml/symex" xmlns:wpg="http://schemas.microsoft.com/office/word/2010/wordprocessingGroup" xmlns:wpi="http://schemas.microsoft.com/office/word/2010/wordprocessingInk" xmlns:wne="http://schemas.microsoft.com/office/word/2006/wordml" xmlns:wps="http://schemas.microsoft.com/office/word/2010/wordprocessingShape" mc:Ignorable="w14 w15 w16se w16cid w16 w16cex wp14">
+<w:numbering xmlns:wpc="http://schemas.microsoft.com/office/word/2010/wordprocessingCanvas" xmlns:cx="http://schemas.microsoft.com/office/drawing/2014/chartex" xmlns:cx1="http://schemas.microsoft.com/office/drawing/2015/9/8/chartex" xmlns:mc="http://schemas.openxmlformats.org/markup-compatibility/2006" xmlns:o="urn:schemas-microsoft-com:office:office" xmlns:r="http://schemas.openxmlformats.org/officeDocument/2006/relationships" xmlns:m="http://schemas.openxmlformats.org/officeDocument/2006/math" xmlns:v="urn:schemas-microsoft-com:vml" xmlns:wp14="http://schemas.microsoft.com/office/word/2010/wordprocessingDrawing" xmlns:wp="http://schemas.openxmlformats.org/drawingml/2006/wordprocessingDrawing" xmlns:w10="urn:schemas-microsoft-com:office:word" xmlns:w="http://schemas.openxmlformats.org/wordprocessingml/2006/main" xmlns:w14="http://schemas.microsoft.com/office/word/2010/wordml" xmlns:w15="http://schemas.microsoft.com/office/word/2012/wordml" xmlns:w16se="http://schemas.microsoft.com/office/word/2015/wordml/symex" xmlns:wpg="http://schemas.microsoft.com/office/word/2010/wordprocessingGroup" xmlns:wpi="http://schemas.microsoft.com/office/word/2010/wordprocessingInk" xmlns:wne="http://schemas.microsoft.com/office/word/2006/wordml" xmlns:wps="http://schemas.microsoft.com/office/word/2010/wordprocessingShape" mc:Ignorable="w14 w15 w16se wp14">
   <w:abstractNum w:abstractNumId="0" w15:restartNumberingAfterBreak="0">
     <w:nsid w:val="1DAE4CD3"/>
     <w:multiLevelType w:val="hybridMultilevel"/>
@@ -25311,7 +25299,7 @@
 </file>
 
 <file path=word/styles.xml><?xml version="1.0" encoding="utf-8"?>
-<w:styles xmlns:mc="http://schemas.openxmlformats.org/markup-compatibility/2006" xmlns:r="http://schemas.openxmlformats.org/officeDocument/2006/relationships" xmlns:w="http://schemas.openxmlformats.org/wordprocessingml/2006/main" xmlns:w14="http://schemas.microsoft.com/office/word/2010/wordml" xmlns:w15="http://schemas.microsoft.com/office/word/2012/wordml" xmlns:w16cex="http://schemas.microsoft.com/office/word/2018/wordml/cex" xmlns:w16cid="http://schemas.microsoft.com/office/word/2016/wordml/cid" xmlns:w16="http://schemas.microsoft.com/office/word/2018/wordml" xmlns:w16se="http://schemas.microsoft.com/office/word/2015/wordml/symex" mc:Ignorable="w14 w15 w16se w16cid w16 w16cex">
+<w:styles xmlns:mc="http://schemas.openxmlformats.org/markup-compatibility/2006" xmlns:r="http://schemas.openxmlformats.org/officeDocument/2006/relationships" xmlns:w="http://schemas.openxmlformats.org/wordprocessingml/2006/main" xmlns:w14="http://schemas.microsoft.com/office/word/2010/wordml" xmlns:w15="http://schemas.microsoft.com/office/word/2012/wordml" xmlns:w16se="http://schemas.microsoft.com/office/word/2015/wordml/symex" mc:Ignorable="w14 w15 w16se">
   <w:docDefaults>
     <w:rPrDefault>
       <w:rPr>
@@ -25321,7 +25309,7 @@
     </w:rPrDefault>
     <w:pPrDefault/>
   </w:docDefaults>
-  <w:latentStyles w:defLockedState="0" w:defUIPriority="0" w:defSemiHidden="0" w:defUnhideWhenUsed="0" w:defQFormat="0" w:count="376">
+  <w:latentStyles w:defLockedState="0" w:defUIPriority="0" w:defSemiHidden="0" w:defUnhideWhenUsed="0" w:defQFormat="0" w:count="371">
     <w:lsdException w:name="Normal" w:qFormat="1"/>
     <w:lsdException w:name="heading 1" w:qFormat="1"/>
     <w:lsdException w:name="heading 2" w:qFormat="1"/>
@@ -25601,11 +25589,6 @@
     <w:lsdException w:name="List Table 5 Dark Accent 6" w:uiPriority="50"/>
     <w:lsdException w:name="List Table 6 Colorful Accent 6" w:uiPriority="51"/>
     <w:lsdException w:name="List Table 7 Colorful Accent 6" w:uiPriority="52"/>
-    <w:lsdException w:name="Mention" w:semiHidden="1" w:uiPriority="99" w:unhideWhenUsed="1"/>
-    <w:lsdException w:name="Smart Hyperlink" w:semiHidden="1" w:uiPriority="99" w:unhideWhenUsed="1"/>
-    <w:lsdException w:name="Hashtag" w:semiHidden="1" w:uiPriority="99" w:unhideWhenUsed="1"/>
-    <w:lsdException w:name="Unresolved Mention" w:semiHidden="1" w:uiPriority="99" w:unhideWhenUsed="1"/>
-    <w:lsdException w:name="Smart Link" w:semiHidden="1" w:uiPriority="99" w:unhideWhenUsed="1"/>
   </w:latentStyles>
   <w:style w:type="paragraph" w:default="1" w:styleId="Normal">
     <w:name w:val="Normal"/>
@@ -26640,19 +26623,6 @@
 </file>
 
 <file path=customXml/item2.xml><?xml version="1.0" encoding="utf-8"?>
-<b:Sources xmlns:b="http://schemas.openxmlformats.org/officeDocument/2006/bibliography" xmlns="http://schemas.openxmlformats.org/officeDocument/2006/bibliography" SelectedStyle="\APA.XSL" StyleName="APA"/>
-</file>
-
-<file path=customXml/item3.xml><?xml version="1.0" encoding="utf-8"?>
-<?mso-contentType ?>
-<FormTemplates xmlns="http://schemas.microsoft.com/sharepoint/v3/contenttype/forms">
-  <Display>DocumentLibraryForm</Display>
-  <Edit>DocumentLibraryForm</Edit>
-  <New>DocumentLibraryForm</New>
-</FormTemplates>
-</file>
-
-<file path=customXml/item4.xml><?xml version="1.0" encoding="utf-8"?>
 <ct:contentTypeSchema xmlns:ct="http://schemas.microsoft.com/office/2006/metadata/contentType" xmlns:ma="http://schemas.microsoft.com/office/2006/metadata/properties/metaAttributes" ct:_="" ma:_="" ma:contentTypeName="Documento" ma:contentTypeID="0x010100208FE53704FB334E884EEF1A5A7C9488" ma:contentTypeVersion="5" ma:contentTypeDescription="Crie um novo documento." ma:contentTypeScope="" ma:versionID="195dc6c8a8865eb3876c3047faba7931">
   <xsd:schema xmlns:xsd="http://www.w3.org/2001/XMLSchema" xmlns:xs="http://www.w3.org/2001/XMLSchema" xmlns:p="http://schemas.microsoft.com/office/2006/metadata/properties" xmlns:ns3="49e61133-7f49-41ca-9bf9-e302d7c3d99b" xmlns:ns4="fed9e4e0-c9a9-414e-bbb4-b3f4b6e99f39" targetNamespace="http://schemas.microsoft.com/office/2006/metadata/properties" ma:root="true" ma:fieldsID="a342f2185e9ea9a3d8809883b3e8d7b3" ns3:_="" ns4:_="">
     <xsd:import namespace="49e61133-7f49-41ca-9bf9-e302d7c3d99b"/>
@@ -26823,6 +26793,19 @@
 </ct:contentTypeSchema>
 </file>
 
+<file path=customXml/item3.xml><?xml version="1.0" encoding="utf-8"?>
+<?mso-contentType ?>
+<FormTemplates xmlns="http://schemas.microsoft.com/sharepoint/v3/contenttype/forms">
+  <Display>DocumentLibraryForm</Display>
+  <Edit>DocumentLibraryForm</Edit>
+  <New>DocumentLibraryForm</New>
+</FormTemplates>
+</file>
+
+<file path=customXml/item4.xml><?xml version="1.0" encoding="utf-8"?>
+<b:Sources xmlns:b="http://schemas.openxmlformats.org/officeDocument/2006/bibliography" xmlns="http://schemas.openxmlformats.org/officeDocument/2006/bibliography" SelectedStyle="\APA.XSL" StyleName="APA"/>
+</file>
+
 <file path=customXml/itemProps1.xml><?xml version="1.0" encoding="utf-8"?>
 <ds:datastoreItem xmlns:ds="http://schemas.openxmlformats.org/officeDocument/2006/customXml" ds:itemID="{A4E9E29E-34A1-497F-BA5A-7B13AB6BF159}">
   <ds:schemaRefs>
@@ -26833,22 +26816,6 @@
 </file>
 
 <file path=customXml/itemProps2.xml><?xml version="1.0" encoding="utf-8"?>
-<ds:datastoreItem xmlns:ds="http://schemas.openxmlformats.org/officeDocument/2006/customXml" ds:itemID="{AEE6E0C0-30C1-4F3B-94E0-1BAE0B6E3969}">
-  <ds:schemaRefs>
-    <ds:schemaRef ds:uri="http://schemas.openxmlformats.org/officeDocument/2006/bibliography"/>
-  </ds:schemaRefs>
-</ds:datastoreItem>
-</file>
-
-<file path=customXml/itemProps3.xml><?xml version="1.0" encoding="utf-8"?>
-<ds:datastoreItem xmlns:ds="http://schemas.openxmlformats.org/officeDocument/2006/customXml" ds:itemID="{26481AEB-EAF3-4352-BCE7-830D4F90F4A6}">
-  <ds:schemaRefs>
-    <ds:schemaRef ds:uri="http://schemas.microsoft.com/sharepoint/v3/contenttype/forms"/>
-  </ds:schemaRefs>
-</ds:datastoreItem>
-</file>
-
-<file path=customXml/itemProps4.xml><?xml version="1.0" encoding="utf-8"?>
 <ds:datastoreItem xmlns:ds="http://schemas.openxmlformats.org/officeDocument/2006/customXml" ds:itemID="{27B27523-1898-4EA6-936B-1EF2D5D4AE1A}">
   <ds:schemaRefs>
     <ds:schemaRef ds:uri="http://schemas.microsoft.com/office/2006/metadata/contentType"/>
@@ -26865,4 +26832,20 @@
     <ds:schemaRef ds:uri="http://schemas.microsoft.com/internal/obd"/>
   </ds:schemaRefs>
 </ds:datastoreItem>
+</file>
+
+<file path=customXml/itemProps3.xml><?xml version="1.0" encoding="utf-8"?>
+<ds:datastoreItem xmlns:ds="http://schemas.openxmlformats.org/officeDocument/2006/customXml" ds:itemID="{26481AEB-EAF3-4352-BCE7-830D4F90F4A6}">
+  <ds:schemaRefs>
+    <ds:schemaRef ds:uri="http://schemas.microsoft.com/sharepoint/v3/contenttype/forms"/>
+  </ds:schemaRefs>
+</ds:datastoreItem>
+</file>
+
+<file path=customXml/itemProps4.xml><?xml version="1.0" encoding="utf-8"?>
+<ds:datastoreItem xmlns:ds="http://schemas.openxmlformats.org/officeDocument/2006/customXml" ds:itemID="{2064375A-BF0A-4EE5-B356-60FBCCA17A55}">
+  <ds:schemaRefs>
+    <ds:schemaRef ds:uri="http://schemas.openxmlformats.org/officeDocument/2006/bibliography"/>
+  </ds:schemaRefs>
+</ds:datastoreItem>
 </file>
</xml_diff>